<commit_message>
new exercise tasks solved
</commit_message>
<xml_diff>
--- a/Recursion/Exercises/1. Recursion-Lab-Exercises.docx
+++ b/Recursion/Exercises/1. Recursion-Lab-Exercises.docx
@@ -22,26 +22,11 @@
         </w:rPr>
         <w:t>Recursion</w:t>
       </w:r>
-      <w:r>
-        <w:rPr>
-          <w:bCs/>
-        </w:rPr>
-        <w:t xml:space="preserve"> and the</w:t>
-      </w:r>
-      <w:r>
-        <w:rPr>
-          <w:bCs/>
-        </w:rPr>
-        <w:t xml:space="preserve"> 8 Queens</w:t>
-      </w:r>
-      <w:r>
-        <w:rPr>
-          <w:bCs/>
-        </w:rPr>
-        <w:t xml:space="preserve"> Puzzle</w:t>
-      </w:r>
     </w:p>
     <w:p>
+      <w:pPr>
+        <w:jc w:val="both"/>
+      </w:pPr>
       <w:r>
         <w:t xml:space="preserve">This document </w:t>
       </w:r>
@@ -116,75 +101,20 @@
     </w:p>
     <w:p>
       <w:pPr>
+        <w:pStyle w:val="Heading1"/>
         <w:rPr>
           <w:lang w:val="en-GB"/>
         </w:rPr>
       </w:pPr>
       <w:r>
-        <w:t xml:space="preserve">In this lab we will implement </w:t>
-      </w:r>
-      <w:r>
-        <w:t>a</w:t>
-      </w:r>
-      <w:r>
-        <w:t xml:space="preserve"> recursive algorithm</w:t>
-      </w:r>
-      <w:r>
-        <w:t xml:space="preserve"> to solve the </w:t>
-      </w:r>
-      <w:r>
-        <w:rPr>
-          <w:b/>
-        </w:rPr>
-        <w:t>“8 Queens”</w:t>
-      </w:r>
-      <w:r>
-        <w:rPr>
-          <w:b/>
-        </w:rPr>
-        <w:t xml:space="preserve"> puzzle</w:t>
-      </w:r>
-      <w:r>
-        <w:t>.</w:t>
-      </w:r>
-      <w:r>
-        <w:t xml:space="preserve"> Our goal is to write</w:t>
-      </w:r>
-      <w:r>
         <w:rPr>
           <w:lang w:val="en-GB"/>
         </w:rPr>
-        <w:t xml:space="preserve"> a program to </w:t>
-      </w:r>
-      <w:r>
-        <w:rPr>
-          <w:b/>
-          <w:lang w:val="en-GB"/>
-        </w:rPr>
-        <w:t>find all possible placements of 8 chess queens</w:t>
-      </w:r>
-      <w:r>
-        <w:rPr>
-          <w:lang w:val="en-GB"/>
-        </w:rPr>
-        <w:t xml:space="preserve"> on a chessboard</w:t>
-      </w:r>
-      <w:r>
-        <w:rPr>
-          <w:lang w:val="en-GB"/>
-        </w:rPr>
-        <w:t>,</w:t>
-      </w:r>
-      <w:r>
-        <w:rPr>
-          <w:lang w:val="en-GB"/>
-        </w:rPr>
-        <w:t xml:space="preserve"> so that no two queens can attack each other (by horizontal, vertical or diagonals).</w:t>
+        <w:t>Part I - Recursive Array Sum</w:t>
       </w:r>
     </w:p>
     <w:p>
       <w:pPr>
-        <w:pStyle w:val="Heading2"/>
         <w:rPr>
           <w:lang w:val="en-GB"/>
         </w:rPr>
@@ -193,52 +123,24 @@
         <w:rPr>
           <w:lang w:val="en-GB"/>
         </w:rPr>
-        <w:t>Learn about the “8 Queens” Puzzle</w:t>
-      </w:r>
-    </w:p>
-    <w:p>
-      <w:r>
-        <w:t xml:space="preserve">Learn about the “8 Queens” puzzle, e.g. from Wikipedia: </w:t>
-      </w:r>
-      <w:hyperlink r:id="rId9" w:history="1">
-        <w:r>
-          <w:rPr>
-            <w:rStyle w:val="Hyperlink"/>
-          </w:rPr>
-          <w:t>http://en.wik</w:t>
-        </w:r>
-        <w:r>
-          <w:rPr>
-            <w:rStyle w:val="Hyperlink"/>
-          </w:rPr>
-          <w:t>i</w:t>
-        </w:r>
-        <w:r>
-          <w:rPr>
-            <w:rStyle w:val="Hyperlink"/>
-          </w:rPr>
-          <w:t>pedia.org/</w:t>
-        </w:r>
-        <w:r>
-          <w:rPr>
-            <w:rStyle w:val="Hyperlink"/>
-          </w:rPr>
-          <w:t>w</w:t>
-        </w:r>
-        <w:r>
-          <w:rPr>
-            <w:rStyle w:val="Hyperlink"/>
-          </w:rPr>
-          <w:t>iki/Eight_queens_puzzle</w:t>
-        </w:r>
-      </w:hyperlink>
-      <w:r>
+        <w:t xml:space="preserve">Write a program that finds the sum of all elements in an integer array. Use </w:t>
+      </w:r>
+      <w:r>
+        <w:rPr>
+          <w:b/>
+          <w:lang w:val="en-GB"/>
+        </w:rPr>
+        <w:t>recursion</w:t>
+      </w:r>
+      <w:r>
+        <w:rPr>
+          <w:lang w:val="en-GB"/>
+        </w:rPr>
         <w:t>.</w:t>
       </w:r>
     </w:p>
     <w:p>
       <w:pPr>
-        <w:pStyle w:val="Heading2"/>
         <w:rPr>
           <w:lang w:val="en-GB"/>
         </w:rPr>
@@ -247,69 +149,150 @@
         <w:rPr>
           <w:lang w:val="en-GB"/>
         </w:rPr>
-        <w:t xml:space="preserve">Define </w:t>
-      </w:r>
-      <w:r>
-        <w:rPr>
+        <w:t xml:space="preserve">Write a </w:t>
+      </w:r>
+      <w:r>
+        <w:rPr>
+          <w:rFonts w:ascii="Consolas" w:hAnsi="Consolas" w:cs="Consolas"/>
+          <w:b/>
+          <w:noProof/>
           <w:lang w:val="en-GB"/>
         </w:rPr>
-        <w:t xml:space="preserve">a </w:t>
+        <w:t>FindSum</w:t>
       </w:r>
       <w:r>
         <w:rPr>
           <w:lang w:val="en-GB"/>
         </w:rPr>
-        <w:t>Data</w:t>
-      </w:r>
-      <w:r>
-        <w:rPr>
+        <w:t xml:space="preserve"> method. It will take as arguments the </w:t>
+      </w:r>
+      <w:r>
+        <w:rPr>
+          <w:b/>
           <w:lang w:val="en-GB"/>
         </w:rPr>
-        <w:t xml:space="preserve"> Structure</w:t>
+        <w:t>input array</w:t>
       </w:r>
       <w:r>
         <w:rPr>
           <w:lang w:val="en-GB"/>
         </w:rPr>
-        <w:t xml:space="preserve"> to Hold </w:t>
-      </w:r>
-      <w:r>
-        <w:rPr>
+        <w:t xml:space="preserve"> and the </w:t>
+      </w:r>
+      <w:r>
+        <w:rPr>
+          <w:b/>
           <w:lang w:val="en-GB"/>
         </w:rPr>
-        <w:t>the Chessboard</w:t>
+        <w:t>current index</w:t>
+      </w:r>
+      <w:r>
+        <w:rPr>
+          <w:lang w:val="en-GB"/>
+        </w:rPr>
+        <w:t xml:space="preserve">. </w:t>
       </w:r>
     </w:p>
     <w:p>
-      <w:r>
-        <w:t xml:space="preserve">First, let’s define a data structure to hold the </w:t>
+      <w:pPr>
+        <w:pStyle w:val="ListParagraph"/>
+        <w:numPr>
+          <w:ilvl w:val="0"/>
+          <w:numId w:val="5"/>
+        </w:numPr>
+        <w:rPr>
+          <w:lang w:val="en-GB"/>
+        </w:rPr>
+      </w:pPr>
+      <w:r>
+        <w:rPr>
+          <w:lang w:val="en-GB"/>
+        </w:rPr>
+        <w:t xml:space="preserve">The method should return the </w:t>
       </w:r>
       <w:r>
         <w:rPr>
           <w:b/>
-        </w:rPr>
-        <w:t>chessboard</w:t>
-      </w:r>
-      <w:r>
-        <w:t>. It should consist of 8 x 8 cells, each either occupied by some queen or empty.</w:t>
-      </w:r>
-      <w:r>
-        <w:t xml:space="preserve"> Let’s also define the size of the chessboard as a constant:</w:t>
+          <w:lang w:val="en-GB"/>
+        </w:rPr>
+        <w:t>current element</w:t>
+      </w:r>
+      <w:r>
+        <w:rPr>
+          <w:lang w:val="en-GB"/>
+        </w:rPr>
+        <w:t xml:space="preserve"> + the </w:t>
+      </w:r>
+      <w:r>
+        <w:rPr>
+          <w:b/>
+          <w:lang w:val="en-GB"/>
+        </w:rPr>
+        <w:t>sum of all next elements</w:t>
+      </w:r>
+      <w:r>
+        <w:rPr>
+          <w:b/>
+          <w:lang w:val="en-GB"/>
+        </w:rPr>
+        <w:t xml:space="preserve"> </w:t>
+      </w:r>
+      <w:r>
+        <w:rPr>
+          <w:lang w:val="en-GB"/>
+        </w:rPr>
+        <w:t xml:space="preserve">(obtained by recursively calling </w:t>
+      </w:r>
+      <w:r>
+        <w:rPr>
+          <w:rFonts w:ascii="Consolas" w:hAnsi="Consolas" w:cs="Consolas"/>
+          <w:b/>
+          <w:noProof/>
+          <w:lang w:val="en-GB"/>
+        </w:rPr>
+        <w:t>FindSum</w:t>
+      </w:r>
+      <w:r>
+        <w:rPr>
+          <w:lang w:val="en-GB"/>
+        </w:rPr>
+        <w:t>).</w:t>
+      </w:r>
+    </w:p>
+    <w:p>
+      <w:pPr>
+        <w:pStyle w:val="ListParagraph"/>
+        <w:numPr>
+          <w:ilvl w:val="0"/>
+          <w:numId w:val="5"/>
+        </w:numPr>
+        <w:rPr>
+          <w:lang w:val="en-GB"/>
+        </w:rPr>
+      </w:pPr>
+      <w:r>
+        <w:rPr>
+          <w:lang w:val="en-GB"/>
+        </w:rPr>
+        <w:t>The recursion should stop when there are no more elements in the array.</w:t>
       </w:r>
     </w:p>
     <w:p>
       <w:pPr>
         <w:jc w:val="center"/>
+        <w:rPr>
+          <w:lang w:val="en-GB"/>
+        </w:rPr>
       </w:pPr>
       <w:r>
         <w:rPr>
           <w:noProof/>
         </w:rPr>
         <w:drawing>
-          <wp:inline distT="0" distB="0" distL="0" distR="0" wp14:anchorId="767EDD17" wp14:editId="5D36DB1C">
-            <wp:extent cx="3997274" cy="848866"/>
-            <wp:effectExtent l="0" t="0" r="3810" b="8890"/>
-            <wp:docPr id="110" name="Picture 110"/>
+          <wp:inline distT="0" distB="0" distL="0" distR="0" wp14:anchorId="7DD962EA" wp14:editId="4E9E6E9F">
+            <wp:extent cx="5834846" cy="1009935"/>
+            <wp:effectExtent l="0" t="0" r="0" b="0"/>
+            <wp:docPr id="5" name="Picture 5"/>
             <wp:cNvGraphicFramePr>
               <a:graphicFrameLocks xmlns:a="http://schemas.openxmlformats.org/drawingml/2006/main" noChangeAspect="1"/>
             </wp:cNvGraphicFramePr>
@@ -320,20 +303,33 @@
                     <pic:cNvPr id="1" name=""/>
                     <pic:cNvPicPr/>
                   </pic:nvPicPr>
-                  <pic:blipFill>
-                    <a:blip r:embed="rId10"/>
-                    <a:stretch>
-                      <a:fillRect/>
-                    </a:stretch>
+                  <pic:blipFill rotWithShape="1">
+                    <a:blip r:embed="rId9" cstate="screen">
+                      <a:extLst>
+                        <a:ext uri="{28A0092B-C50C-407E-A947-70E740481C1C}">
+                          <a14:useLocalDpi xmlns:a14="http://schemas.microsoft.com/office/drawing/2010/main"/>
+                        </a:ext>
+                      </a:extLst>
+                    </a:blip>
+                    <a:srcRect/>
+                    <a:stretch/>
                   </pic:blipFill>
-                  <pic:spPr>
+                  <pic:spPr bwMode="auto">
                     <a:xfrm>
                       <a:off x="0" y="0"/>
-                      <a:ext cx="4070627" cy="864443"/>
+                      <a:ext cx="5851693" cy="1012851"/>
                     </a:xfrm>
                     <a:prstGeom prst="rect">
                       <a:avLst/>
                     </a:prstGeom>
+                    <a:ln>
+                      <a:noFill/>
+                    </a:ln>
+                    <a:extLst>
+                      <a:ext uri="{53640926-AAD7-44D8-BBD7-CCE9431645EC}">
+                        <a14:shadowObscured xmlns:a14="http://schemas.microsoft.com/office/drawing/2010/main"/>
+                      </a:ext>
+                    </a:extLst>
                   </pic:spPr>
                 </pic:pic>
               </a:graphicData>
@@ -344,219 +340,226 @@
     </w:p>
     <w:p>
       <w:pPr>
-        <w:pStyle w:val="Heading2"/>
         <w:rPr>
           <w:lang w:val="en-GB"/>
         </w:rPr>
       </w:pPr>
       <w:r>
         <w:rPr>
+          <w:b/>
           <w:lang w:val="en-GB"/>
         </w:rPr>
-        <w:t xml:space="preserve">Define </w:t>
+        <w:t>Note</w:t>
       </w:r>
       <w:r>
         <w:rPr>
           <w:lang w:val="en-GB"/>
         </w:rPr>
-        <w:t xml:space="preserve">a </w:t>
+        <w:t>: In practice recursion should not be used here</w:t>
       </w:r>
       <w:r>
         <w:rPr>
           <w:lang w:val="en-GB"/>
         </w:rPr>
-        <w:t>Data</w:t>
-      </w:r>
-      <w:r>
-        <w:rPr>
+        <w:t xml:space="preserve"> (instead use an </w:t>
+      </w:r>
+      <w:r>
+        <w:rPr>
+          <w:b/>
           <w:lang w:val="en-GB"/>
         </w:rPr>
-        <w:t xml:space="preserve"> Structure</w:t>
+        <w:t>iterative solution</w:t>
       </w:r>
       <w:r>
         <w:rPr>
           <w:lang w:val="en-GB"/>
         </w:rPr>
-        <w:t xml:space="preserve"> to Hold </w:t>
+        <w:t>)</w:t>
       </w:r>
       <w:r>
         <w:rPr>
           <w:lang w:val="en-GB"/>
         </w:rPr>
-        <w:t xml:space="preserve">the </w:t>
-      </w:r>
-      <w:r>
-        <w:t>Attacked Positions</w:t>
-      </w:r>
-    </w:p>
-    <w:p>
-      <w:r>
-        <w:t xml:space="preserve">We need to </w:t>
-      </w:r>
-      <w:r>
-        <w:rPr>
-          <w:b/>
-        </w:rPr>
-        <w:t>hold the attacked positions</w:t>
-      </w:r>
-      <w:r>
-        <w:t xml:space="preserve"> in some data structure. At each moment during the work of the program we need to know </w:t>
-      </w:r>
-      <w:r>
-        <w:rPr>
-          <w:b/>
-        </w:rPr>
-        <w:t>whether certain</w:t>
-      </w:r>
-      <w:r>
-        <w:t xml:space="preserve"> </w:t>
-      </w:r>
-      <w:r>
-        <w:rPr>
-          <w:b/>
-        </w:rPr>
-        <w:t>position</w:t>
-      </w:r>
-      <w:r>
-        <w:t xml:space="preserve"> </w:t>
-      </w:r>
-      <w:r>
-        <w:rPr>
-          <w:b/>
-        </w:rPr>
-        <w:t>{row, col} is under attack</w:t>
-      </w:r>
-      <w:r>
-        <w:t xml:space="preserve"> by some queen or not.</w:t>
-      </w:r>
-    </w:p>
-    <w:p>
-      <w:r>
-        <w:t xml:space="preserve">There are many ways to </w:t>
-      </w:r>
-      <w:r>
-        <w:rPr>
-          <w:b/>
-        </w:rPr>
-        <w:t>preserve the attacked positions</w:t>
-      </w:r>
-      <w:r>
-        <w:t>:</w:t>
+        <w:t>, this is just an exercise.</w:t>
       </w:r>
     </w:p>
     <w:p>
       <w:pPr>
-        <w:pStyle w:val="ListParagraph"/>
-        <w:numPr>
-          <w:ilvl w:val="0"/>
-          <w:numId w:val="2"/>
-        </w:numPr>
+        <w:pStyle w:val="Heading1"/>
       </w:pPr>
       <w:r>
-        <w:t xml:space="preserve">By keeping </w:t>
-      </w:r>
-      <w:r>
-        <w:rPr>
-          <w:b/>
-        </w:rPr>
-        <w:t>all currently placed queens</w:t>
-      </w:r>
-      <w:r>
-        <w:t xml:space="preserve"> and checking whether the new position conflicts with some of them.</w:t>
+        <w:t>Part I</w:t>
+      </w:r>
+      <w:r>
+        <w:t>I</w:t>
+      </w:r>
+      <w:r>
+        <w:t xml:space="preserve"> - 8 Queens Puzzle</w:t>
       </w:r>
     </w:p>
     <w:p>
       <w:pPr>
-        <w:pStyle w:val="ListParagraph"/>
-        <w:numPr>
-          <w:ilvl w:val="0"/>
-          <w:numId w:val="2"/>
-        </w:numPr>
+        <w:jc w:val="both"/>
+        <w:rPr>
+          <w:lang w:val="en-GB"/>
+        </w:rPr>
       </w:pPr>
       <w:r>
-        <w:t>By keeping a</w:t>
-      </w:r>
-      <w:r>
-        <w:t>n</w:t>
-      </w:r>
-      <w:r>
-        <w:t xml:space="preserve"> </w:t>
-      </w:r>
-      <w:r>
-        <w:rPr>
-          <w:rStyle w:val="CodeChar"/>
-          <w:lang w:val="en-US"/>
-        </w:rPr>
-        <w:t>int</w:t>
-      </w:r>
-      <w:r>
-        <w:rPr>
-          <w:rStyle w:val="CodeChar"/>
-        </w:rPr>
-        <w:t>[,]</w:t>
-      </w:r>
-      <w:r>
-        <w:t xml:space="preserve"> </w:t>
+        <w:t xml:space="preserve">In this lab we will implement a recursive algorithm to solve the </w:t>
       </w:r>
       <w:r>
         <w:rPr>
           <w:b/>
         </w:rPr>
-        <w:t xml:space="preserve">matrix of all </w:t>
+        <w:t>"8 Queens"</w:t>
       </w:r>
       <w:r>
         <w:rPr>
           <w:b/>
         </w:rPr>
-        <w:t xml:space="preserve">attacked </w:t>
+        <w:t xml:space="preserve"> puzzle</w:t>
+      </w:r>
+      <w:r>
+        <w:t>. Our goal is to write</w:t>
+      </w:r>
+      <w:r>
+        <w:rPr>
+          <w:lang w:val="en-GB"/>
+        </w:rPr>
+        <w:t xml:space="preserve"> a program to </w:t>
       </w:r>
       <w:r>
         <w:rPr>
           <w:b/>
-        </w:rPr>
-        <w:t>positions</w:t>
-      </w:r>
-      <w:r>
-        <w:t xml:space="preserve"> and checking the new position directly in it</w:t>
-      </w:r>
-      <w:r>
-        <w:t>.</w:t>
-      </w:r>
-      <w:r>
-        <w:t xml:space="preserve"> This will be complex to maintain because the matrix should change many positions after each queen place / removal.</w:t>
-      </w:r>
+          <w:lang w:val="en-GB"/>
+        </w:rPr>
+        <w:t>find all possible placements of 8 chess queens</w:t>
+      </w:r>
+      <w:r>
+        <w:rPr>
+          <w:lang w:val="en-GB"/>
+        </w:rPr>
+        <w:t xml:space="preserve"> on a chessboard, so that no two queens can attack each other (</w:t>
+      </w:r>
+      <w:r>
+        <w:rPr>
+          <w:lang w:val="en-GB"/>
+        </w:rPr>
+        <w:t>on a row, column or diagonal</w:t>
+      </w:r>
+      <w:r>
+        <w:rPr>
+          <w:lang w:val="en-GB"/>
+        </w:rPr>
+        <w:t>).</w:t>
+      </w:r>
+      <w:bookmarkStart w:id="0" w:name="_GoBack"/>
+      <w:bookmarkEnd w:id="0"/>
     </w:p>
     <w:p>
       <w:pPr>
-        <w:pStyle w:val="ListParagraph"/>
-        <w:numPr>
-          <w:ilvl w:val="0"/>
-          <w:numId w:val="2"/>
-        </w:numPr>
+        <w:pStyle w:val="Heading2"/>
+        <w:rPr>
+          <w:lang w:val="en-GB"/>
+        </w:rPr>
       </w:pPr>
       <w:r>
-        <w:t xml:space="preserve">By keeping </w:t>
+        <w:rPr>
+          <w:lang w:val="en-GB"/>
+        </w:rPr>
+        <w:t xml:space="preserve">Learn about the </w:t>
+      </w:r>
+      <w:r>
+        <w:rPr>
+          <w:lang w:val="en-GB"/>
+        </w:rPr>
+        <w:t>"8 Queens"</w:t>
+      </w:r>
+      <w:r>
+        <w:rPr>
+          <w:lang w:val="en-GB"/>
+        </w:rPr>
+        <w:t xml:space="preserve"> Puzzle</w:t>
+      </w:r>
+    </w:p>
+    <w:p>
+      <w:r>
+        <w:t>Learn about the "8 Queens"</w:t>
+      </w:r>
+      <w:r>
+        <w:t xml:space="preserve"> puzzle, e.g. from Wikipedia: </w:t>
+      </w:r>
+      <w:hyperlink r:id="rId10" w:history="1">
+        <w:r>
+          <w:rPr>
+            <w:rStyle w:val="Hyperlink"/>
+          </w:rPr>
+          <w:t>http://en.wikipedia.org/wiki/Eight_queens_puzzle</w:t>
+        </w:r>
+      </w:hyperlink>
+      <w:r>
+        <w:t>.</w:t>
+      </w:r>
+    </w:p>
+    <w:p>
+      <w:pPr>
+        <w:pStyle w:val="Heading2"/>
+        <w:rPr>
+          <w:lang w:val="en-GB"/>
+        </w:rPr>
+      </w:pPr>
+      <w:r>
+        <w:rPr>
+          <w:lang w:val="en-GB"/>
+        </w:rPr>
+        <w:t xml:space="preserve">Define </w:t>
+      </w:r>
+      <w:r>
+        <w:rPr>
+          <w:lang w:val="en-GB"/>
+        </w:rPr>
+        <w:t xml:space="preserve">a </w:t>
+      </w:r>
+      <w:r>
+        <w:rPr>
+          <w:lang w:val="en-GB"/>
+        </w:rPr>
+        <w:t>Data</w:t>
+      </w:r>
+      <w:r>
+        <w:rPr>
+          <w:lang w:val="en-GB"/>
+        </w:rPr>
+        <w:t xml:space="preserve"> Structure</w:t>
+      </w:r>
+      <w:r>
+        <w:rPr>
+          <w:lang w:val="en-GB"/>
+        </w:rPr>
+        <w:t xml:space="preserve"> to Hold the Chessboard</w:t>
+      </w:r>
+    </w:p>
+    <w:p>
+      <w:r>
+        <w:t xml:space="preserve">First, let’s define a data structure to hold the </w:t>
       </w:r>
       <w:r>
         <w:rPr>
           <w:b/>
         </w:rPr>
-        <w:t>set</w:t>
-      </w:r>
-      <w:r>
-        <w:rPr>
-          <w:b/>
-        </w:rPr>
-        <w:t>s</w:t>
-      </w:r>
-      <w:r>
-        <w:rPr>
-          <w:b/>
-        </w:rPr>
-        <w:t xml:space="preserve"> of all attacked rows, columns and diagonals</w:t>
-      </w:r>
-      <w:r>
-        <w:t>. Let’s try this idea:</w:t>
+        <w:t>chessboard</w:t>
+      </w:r>
+      <w:r>
+        <w:t xml:space="preserve">. It should consist of 8 x 8 cells, each either occupied by </w:t>
+      </w:r>
+      <w:r>
+        <w:t>a</w:t>
+      </w:r>
+      <w:r>
+        <w:t xml:space="preserve"> queen or empty.</w:t>
+      </w:r>
+      <w:r>
+        <w:t xml:space="preserve"> Let’s also define the size of the chessboard as a constant:</w:t>
       </w:r>
     </w:p>
     <w:p>
@@ -568,10 +571,10 @@
           <w:noProof/>
         </w:rPr>
         <w:drawing>
-          <wp:inline distT="0" distB="0" distL="0" distR="0" wp14:anchorId="7F0A5D2A" wp14:editId="772ECA51">
-            <wp:extent cx="4876800" cy="688407"/>
-            <wp:effectExtent l="0" t="0" r="0" b="0"/>
-            <wp:docPr id="111" name="Picture 111"/>
+          <wp:inline distT="0" distB="0" distL="0" distR="0" wp14:anchorId="767EDD17" wp14:editId="5D36DB1C">
+            <wp:extent cx="3997274" cy="848866"/>
+            <wp:effectExtent l="0" t="0" r="3810" b="8890"/>
+            <wp:docPr id="110" name="Picture 110"/>
             <wp:cNvGraphicFramePr>
               <a:graphicFrameLocks xmlns:a="http://schemas.openxmlformats.org/drawingml/2006/main" noChangeAspect="1"/>
             </wp:cNvGraphicFramePr>
@@ -591,6 +594,296 @@
                   <pic:spPr>
                     <a:xfrm>
                       <a:off x="0" y="0"/>
+                      <a:ext cx="4070627" cy="864443"/>
+                    </a:xfrm>
+                    <a:prstGeom prst="rect">
+                      <a:avLst/>
+                    </a:prstGeom>
+                  </pic:spPr>
+                </pic:pic>
+              </a:graphicData>
+            </a:graphic>
+          </wp:inline>
+        </w:drawing>
+      </w:r>
+    </w:p>
+    <w:p>
+      <w:pPr>
+        <w:pStyle w:val="Heading2"/>
+        <w:rPr>
+          <w:lang w:val="en-GB"/>
+        </w:rPr>
+      </w:pPr>
+      <w:r>
+        <w:rPr>
+          <w:lang w:val="en-GB"/>
+        </w:rPr>
+        <w:t xml:space="preserve">Define </w:t>
+      </w:r>
+      <w:r>
+        <w:rPr>
+          <w:lang w:val="en-GB"/>
+        </w:rPr>
+        <w:t xml:space="preserve">a </w:t>
+      </w:r>
+      <w:r>
+        <w:rPr>
+          <w:lang w:val="en-GB"/>
+        </w:rPr>
+        <w:t>Data</w:t>
+      </w:r>
+      <w:r>
+        <w:rPr>
+          <w:lang w:val="en-GB"/>
+        </w:rPr>
+        <w:t xml:space="preserve"> Structure</w:t>
+      </w:r>
+      <w:r>
+        <w:rPr>
+          <w:lang w:val="en-GB"/>
+        </w:rPr>
+        <w:t xml:space="preserve"> to Hold the </w:t>
+      </w:r>
+      <w:r>
+        <w:t>Attacked Positions</w:t>
+      </w:r>
+    </w:p>
+    <w:p>
+      <w:pPr>
+        <w:jc w:val="both"/>
+      </w:pPr>
+      <w:r>
+        <w:t xml:space="preserve">We need to </w:t>
+      </w:r>
+      <w:r>
+        <w:rPr>
+          <w:b/>
+        </w:rPr>
+        <w:t>hold the attacked positions</w:t>
+      </w:r>
+      <w:r>
+        <w:t xml:space="preserve"> in some data structure. At </w:t>
+      </w:r>
+      <w:r>
+        <w:t>any</w:t>
+      </w:r>
+      <w:r>
+        <w:t xml:space="preserve"> moment during the </w:t>
+      </w:r>
+      <w:r>
+        <w:t>execution</w:t>
+      </w:r>
+      <w:r>
+        <w:t xml:space="preserve"> of the program</w:t>
+      </w:r>
+      <w:r>
+        <w:t>,</w:t>
+      </w:r>
+      <w:r>
+        <w:t xml:space="preserve"> we need to know </w:t>
+      </w:r>
+      <w:r>
+        <w:rPr>
+          <w:b/>
+        </w:rPr>
+        <w:t xml:space="preserve">whether </w:t>
+      </w:r>
+      <w:r>
+        <w:rPr>
+          <w:b/>
+        </w:rPr>
+        <w:t xml:space="preserve">a </w:t>
+      </w:r>
+      <w:r>
+        <w:rPr>
+          <w:b/>
+        </w:rPr>
+        <w:t>certain</w:t>
+      </w:r>
+      <w:r>
+        <w:t xml:space="preserve"> </w:t>
+      </w:r>
+      <w:r>
+        <w:rPr>
+          <w:b/>
+        </w:rPr>
+        <w:t>position</w:t>
+      </w:r>
+      <w:r>
+        <w:t xml:space="preserve"> </w:t>
+      </w:r>
+      <w:r>
+        <w:rPr>
+          <w:b/>
+        </w:rPr>
+        <w:t>{row, col} is under attack</w:t>
+      </w:r>
+      <w:r>
+        <w:t xml:space="preserve"> by </w:t>
+      </w:r>
+      <w:r>
+        <w:t>a</w:t>
+      </w:r>
+      <w:r>
+        <w:t xml:space="preserve"> queen or not.</w:t>
+      </w:r>
+    </w:p>
+    <w:p>
+      <w:pPr>
+        <w:jc w:val="both"/>
+      </w:pPr>
+      <w:r>
+        <w:t xml:space="preserve">There are many ways to </w:t>
+      </w:r>
+      <w:r>
+        <w:rPr>
+          <w:b/>
+        </w:rPr>
+        <w:t>store</w:t>
+      </w:r>
+      <w:r>
+        <w:rPr>
+          <w:b/>
+        </w:rPr>
+        <w:t xml:space="preserve"> the attacked positions</w:t>
+      </w:r>
+      <w:r>
+        <w:t>:</w:t>
+      </w:r>
+    </w:p>
+    <w:p>
+      <w:pPr>
+        <w:pStyle w:val="ListParagraph"/>
+        <w:numPr>
+          <w:ilvl w:val="0"/>
+          <w:numId w:val="2"/>
+        </w:numPr>
+        <w:jc w:val="both"/>
+      </w:pPr>
+      <w:r>
+        <w:t xml:space="preserve">By keeping </w:t>
+      </w:r>
+      <w:r>
+        <w:rPr>
+          <w:b/>
+        </w:rPr>
+        <w:t>all currently placed queens</w:t>
+      </w:r>
+      <w:r>
+        <w:t xml:space="preserve"> and checking whether the new position conflicts with some of them.</w:t>
+      </w:r>
+    </w:p>
+    <w:p>
+      <w:pPr>
+        <w:pStyle w:val="ListParagraph"/>
+        <w:numPr>
+          <w:ilvl w:val="0"/>
+          <w:numId w:val="2"/>
+        </w:numPr>
+        <w:jc w:val="both"/>
+      </w:pPr>
+      <w:r>
+        <w:lastRenderedPageBreak/>
+        <w:t xml:space="preserve">By keeping an </w:t>
+      </w:r>
+      <w:r>
+        <w:rPr>
+          <w:rStyle w:val="CodeChar"/>
+          <w:lang w:val="en-US"/>
+        </w:rPr>
+        <w:t>int</w:t>
+      </w:r>
+      <w:r>
+        <w:rPr>
+          <w:rStyle w:val="CodeChar"/>
+        </w:rPr>
+        <w:t>[,]</w:t>
+      </w:r>
+      <w:r>
+        <w:t xml:space="preserve"> </w:t>
+      </w:r>
+      <w:r>
+        <w:rPr>
+          <w:b/>
+        </w:rPr>
+        <w:t>matrix of all attacked positions</w:t>
+      </w:r>
+      <w:r>
+        <w:t xml:space="preserve"> and checking the new position directly in it. This will be complex to maintain because the matrix should change many positions after each queen place</w:t>
+      </w:r>
+      <w:r>
+        <w:t>ment</w:t>
+      </w:r>
+      <w:r>
+        <w:t>/removal.</w:t>
+      </w:r>
+    </w:p>
+    <w:p>
+      <w:pPr>
+        <w:pStyle w:val="ListParagraph"/>
+        <w:numPr>
+          <w:ilvl w:val="0"/>
+          <w:numId w:val="2"/>
+        </w:numPr>
+        <w:jc w:val="both"/>
+      </w:pPr>
+      <w:r>
+        <w:t xml:space="preserve">By keeping </w:t>
+      </w:r>
+      <w:r>
+        <w:rPr>
+          <w:b/>
+        </w:rPr>
+        <w:t>set</w:t>
+      </w:r>
+      <w:r>
+        <w:rPr>
+          <w:b/>
+        </w:rPr>
+        <w:t>s</w:t>
+      </w:r>
+      <w:r>
+        <w:rPr>
+          <w:b/>
+        </w:rPr>
+        <w:t xml:space="preserve"> of all attacked rows, columns and diagonals</w:t>
+      </w:r>
+      <w:r>
+        <w:t>. Let’s try this idea:</w:t>
+      </w:r>
+    </w:p>
+    <w:p>
+      <w:pPr>
+        <w:jc w:val="center"/>
+      </w:pPr>
+      <w:r>
+        <w:rPr>
+          <w:noProof/>
+        </w:rPr>
+        <w:drawing>
+          <wp:inline distT="0" distB="0" distL="0" distR="0" wp14:anchorId="7F0A5D2A" wp14:editId="772ECA51">
+            <wp:extent cx="4876800" cy="688407"/>
+            <wp:effectExtent l="0" t="0" r="0" b="0"/>
+            <wp:docPr id="111" name="Picture 111"/>
+            <wp:cNvGraphicFramePr>
+              <a:graphicFrameLocks xmlns:a="http://schemas.openxmlformats.org/drawingml/2006/main" noChangeAspect="1"/>
+            </wp:cNvGraphicFramePr>
+            <a:graphic xmlns:a="http://schemas.openxmlformats.org/drawingml/2006/main">
+              <a:graphicData uri="http://schemas.openxmlformats.org/drawingml/2006/picture">
+                <pic:pic xmlns:pic="http://schemas.openxmlformats.org/drawingml/2006/picture">
+                  <pic:nvPicPr>
+                    <pic:cNvPr id="1" name=""/>
+                    <pic:cNvPicPr/>
+                  </pic:nvPicPr>
+                  <pic:blipFill>
+                    <a:blip r:embed="rId12"/>
+                    <a:stretch>
+                      <a:fillRect/>
+                    </a:stretch>
+                  </pic:blipFill>
+                  <pic:spPr>
+                    <a:xfrm>
+                      <a:off x="0" y="0"/>
                       <a:ext cx="4911643" cy="693325"/>
                     </a:xfrm>
                     <a:prstGeom prst="rect">
@@ -605,6 +898,9 @@
       </w:r>
     </w:p>
     <w:p>
+      <w:pPr>
+        <w:jc w:val="both"/>
+      </w:pPr>
       <w:r>
         <w:t>The above definitions have the following assumptions:</w:t>
       </w:r>
@@ -616,7 +912,14 @@
           <w:ilvl w:val="0"/>
           <w:numId w:val="3"/>
         </w:numPr>
+        <w:jc w:val="both"/>
       </w:pPr>
+      <w:r>
+        <w:rPr>
+          <w:b/>
+        </w:rPr>
+        <w:t xml:space="preserve">The </w:t>
+      </w:r>
       <w:r>
         <w:rPr>
           <w:b/>
@@ -643,7 +946,14 @@
           <w:ilvl w:val="0"/>
           <w:numId w:val="3"/>
         </w:numPr>
+        <w:jc w:val="both"/>
       </w:pPr>
+      <w:r>
+        <w:rPr>
+          <w:b/>
+        </w:rPr>
+        <w:t xml:space="preserve">The </w:t>
+      </w:r>
       <w:r>
         <w:rPr>
           <w:b/>
@@ -667,6 +977,7 @@
           <w:ilvl w:val="0"/>
           <w:numId w:val="3"/>
         </w:numPr>
+        <w:jc w:val="both"/>
       </w:pPr>
       <w:r>
         <w:t xml:space="preserve">The </w:t>
@@ -678,25 +989,7 @@
         <w:t>left diagonals</w:t>
       </w:r>
       <w:r>
-        <w:t xml:space="preserve"> </w:t>
-      </w:r>
-      <w:r>
-        <w:t xml:space="preserve">are </w:t>
-      </w:r>
-      <w:r>
-        <w:t xml:space="preserve">15, </w:t>
-      </w:r>
-      <w:r>
-        <w:t xml:space="preserve">numbered from </w:t>
-      </w:r>
-      <w:r>
-        <w:t>-7</w:t>
-      </w:r>
-      <w:r>
-        <w:t xml:space="preserve"> to 7.</w:t>
-      </w:r>
-      <w:r>
-        <w:t xml:space="preserve"> We can use the following formula to calculate the left diagonal number by row and column: </w:t>
+        <w:t xml:space="preserve"> are 15, numbered from -7 to 7. We can use the following formula to calculate the left diagonal number by row and column: </w:t>
       </w:r>
       <w:r>
         <w:rPr>
@@ -751,6 +1044,7 @@
           <w:ilvl w:val="0"/>
           <w:numId w:val="3"/>
         </w:numPr>
+        <w:jc w:val="both"/>
       </w:pPr>
       <w:r>
         <w:t xml:space="preserve">The </w:t>
@@ -759,34 +1053,10 @@
         <w:rPr>
           <w:b/>
         </w:rPr>
-        <w:t>right</w:t>
-      </w:r>
-      <w:r>
-        <w:rPr>
-          <w:b/>
-        </w:rPr>
-        <w:t xml:space="preserve"> diagonals</w:t>
-      </w:r>
-      <w:r>
-        <w:t xml:space="preserve"> are </w:t>
-      </w:r>
-      <w:r>
-        <w:t xml:space="preserve">15, </w:t>
-      </w:r>
-      <w:r>
-        <w:t xml:space="preserve">numbered from </w:t>
-      </w:r>
-      <w:r>
-        <w:t>0</w:t>
-      </w:r>
-      <w:r>
-        <w:t xml:space="preserve"> to </w:t>
-      </w:r>
-      <w:r>
-        <w:t>14 by the formula</w:t>
-      </w:r>
-      <w:r>
-        <w:t xml:space="preserve">: </w:t>
+        <w:t>right diagonals</w:t>
+      </w:r>
+      <w:r>
+        <w:t xml:space="preserve"> are 15, numbered from 0 to 14 by the formula: </w:t>
       </w:r>
       <w:r>
         <w:rPr>
@@ -843,6 +1113,9 @@
       </w:r>
     </w:p>
     <w:p>
+      <w:pPr>
+        <w:jc w:val="both"/>
+      </w:pPr>
       <w:r>
         <w:t xml:space="preserve">Let’s take as an </w:t>
       </w:r>
@@ -869,6 +1142,7 @@
           <w:ilvl w:val="0"/>
           <w:numId w:val="4"/>
         </w:numPr>
+        <w:jc w:val="both"/>
       </w:pPr>
       <w:r>
         <w:t>{0, 0}; {1, 6}; {2, 4}; {3, 7}; {4, 1}; {5, 3}; {6, 5}; {7, 2}</w:t>
@@ -882,7 +1156,6 @@
         <w:rPr>
           <w:noProof/>
         </w:rPr>
-        <w:lastRenderedPageBreak/>
         <w:drawing>
           <wp:inline distT="0" distB="0" distL="0" distR="0">
             <wp:extent cx="3841252" cy="3474720"/>
@@ -901,14 +1174,14 @@
                     </pic:cNvPicPr>
                   </pic:nvPicPr>
                   <pic:blipFill rotWithShape="1">
-                    <a:blip r:embed="rId12">
+                    <a:blip r:embed="rId13" cstate="screen">
                       <a:extLst>
                         <a:ext uri="{28A0092B-C50C-407E-A947-70E740481C1C}">
-                          <a14:useLocalDpi xmlns:a14="http://schemas.microsoft.com/office/drawing/2010/main" val="0"/>
+                          <a14:useLocalDpi xmlns:a14="http://schemas.microsoft.com/office/drawing/2010/main"/>
                         </a:ext>
                       </a:extLst>
                     </a:blip>
-                    <a:srcRect b="15764"/>
+                    <a:srcRect/>
                     <a:stretch/>
                   </pic:blipFill>
                   <pic:spPr bwMode="auto">
@@ -937,6 +1210,9 @@
       </w:r>
     </w:p>
     <w:p>
+      <w:pPr>
+        <w:jc w:val="both"/>
+      </w:pPr>
       <w:r>
         <w:t xml:space="preserve">Following the definitions above for our example the </w:t>
       </w:r>
@@ -1001,6 +1277,9 @@
       </w:r>
     </w:p>
     <w:p>
+      <w:pPr>
+        <w:jc w:val="both"/>
+      </w:pPr>
       <w:r>
         <w:t xml:space="preserve">Now, it is time to write the recursive </w:t>
       </w:r>
@@ -1018,7 +1297,11 @@
       </w:r>
     </w:p>
     <w:p>
-      <w:r>
+      <w:pPr>
+        <w:jc w:val="both"/>
+      </w:pPr>
+      <w:r>
+        <w:lastRenderedPageBreak/>
         <w:t>The algorithm</w:t>
       </w:r>
       <w:r>
@@ -1043,7 +1326,13 @@
         <w:t xml:space="preserve"> The code </w:t>
       </w:r>
       <w:r>
-        <w:t>for putting the next queen at certain row might</w:t>
+        <w:t xml:space="preserve">for putting the next queen at </w:t>
+      </w:r>
+      <w:r>
+        <w:t xml:space="preserve">a </w:t>
+      </w:r>
+      <w:r>
+        <w:t>certain row might</w:t>
       </w:r>
       <w:r>
         <w:t xml:space="preserve"> look like this:</w:t>
@@ -1062,57 +1351,6 @@
             <wp:extent cx="3863579" cy="3161665"/>
             <wp:effectExtent l="0" t="0" r="3810" b="635"/>
             <wp:docPr id="113" name="Picture 113"/>
-            <wp:cNvGraphicFramePr>
-              <a:graphicFrameLocks xmlns:a="http://schemas.openxmlformats.org/drawingml/2006/main" noChangeAspect="1"/>
-            </wp:cNvGraphicFramePr>
-            <a:graphic xmlns:a="http://schemas.openxmlformats.org/drawingml/2006/main">
-              <a:graphicData uri="http://schemas.openxmlformats.org/drawingml/2006/picture">
-                <pic:pic xmlns:pic="http://schemas.openxmlformats.org/drawingml/2006/picture">
-                  <pic:nvPicPr>
-                    <pic:cNvPr id="1" name=""/>
-                    <pic:cNvPicPr/>
-                  </pic:nvPicPr>
-                  <pic:blipFill>
-                    <a:blip r:embed="rId13"/>
-                    <a:stretch>
-                      <a:fillRect/>
-                    </a:stretch>
-                  </pic:blipFill>
-                  <pic:spPr>
-                    <a:xfrm>
-                      <a:off x="0" y="0"/>
-                      <a:ext cx="3884684" cy="3178936"/>
-                    </a:xfrm>
-                    <a:prstGeom prst="rect">
-                      <a:avLst/>
-                    </a:prstGeom>
-                  </pic:spPr>
-                </pic:pic>
-              </a:graphicData>
-            </a:graphic>
-          </wp:inline>
-        </w:drawing>
-      </w:r>
-    </w:p>
-    <w:p>
-      <w:r>
-        <w:t>Initially, we invoke this method from row 0:</w:t>
-      </w:r>
-    </w:p>
-    <w:p>
-      <w:pPr>
-        <w:jc w:val="center"/>
-      </w:pPr>
-      <w:r>
-        <w:rPr>
-          <w:noProof/>
-        </w:rPr>
-        <w:lastRenderedPageBreak/>
-        <w:drawing>
-          <wp:inline distT="0" distB="0" distL="0" distR="0" wp14:anchorId="7A448FF8" wp14:editId="4000F488">
-            <wp:extent cx="1441450" cy="720725"/>
-            <wp:effectExtent l="0" t="0" r="6350" b="3175"/>
-            <wp:docPr id="114" name="Picture 114"/>
             <wp:cNvGraphicFramePr>
               <a:graphicFrameLocks xmlns:a="http://schemas.openxmlformats.org/drawingml/2006/main" noChangeAspect="1"/>
             </wp:cNvGraphicFramePr>
@@ -1132,7 +1370,7 @@
                   <pic:spPr>
                     <a:xfrm>
                       <a:off x="0" y="0"/>
-                      <a:ext cx="1441450" cy="720725"/>
+                      <a:ext cx="3884684" cy="3178936"/>
                     </a:xfrm>
                     <a:prstGeom prst="rect">
                       <a:avLst/>
@@ -1147,30 +1385,10 @@
     </w:p>
     <w:p>
       <w:pPr>
-        <w:pStyle w:val="Heading2"/>
-        <w:rPr>
-          <w:lang w:val="en-GB"/>
-        </w:rPr>
+        <w:jc w:val="both"/>
       </w:pPr>
       <w:r>
-        <w:rPr>
-          <w:lang w:val="en-GB"/>
-        </w:rPr>
-        <w:t>Check if a Position is Free</w:t>
-      </w:r>
-    </w:p>
-    <w:p>
-      <w:r>
-        <w:t xml:space="preserve">Now, let’s write </w:t>
-      </w:r>
-      <w:r>
-        <w:rPr>
-          <w:b/>
-        </w:rPr>
-        <w:t>the code to check whether certain position is free</w:t>
-      </w:r>
-      <w:r>
-        <w:t>. A position is free when it is not under attack by any other queen. This means that if some of the rows, columns or diagonals is already occupied by some other queen, the position is occupied. Otherwise it is free. A sample code might look like this:</w:t>
+        <w:t>Initially, we invoke this method from row 0:</w:t>
       </w:r>
     </w:p>
     <w:p>
@@ -1182,10 +1400,10 @@
           <w:noProof/>
         </w:rPr>
         <w:drawing>
-          <wp:inline distT="0" distB="0" distL="0" distR="0" wp14:anchorId="253005F6" wp14:editId="55288F34">
-            <wp:extent cx="4032250" cy="1559222"/>
+          <wp:inline distT="0" distB="0" distL="0" distR="0" wp14:anchorId="7A448FF8" wp14:editId="4000F488">
+            <wp:extent cx="1441450" cy="720725"/>
             <wp:effectExtent l="0" t="0" r="6350" b="3175"/>
-            <wp:docPr id="115" name="Picture 115"/>
+            <wp:docPr id="114" name="Picture 114"/>
             <wp:cNvGraphicFramePr>
               <a:graphicFrameLocks xmlns:a="http://schemas.openxmlformats.org/drawingml/2006/main" noChangeAspect="1"/>
             </wp:cNvGraphicFramePr>
@@ -1205,7 +1423,7 @@
                   <pic:spPr>
                     <a:xfrm>
                       <a:off x="0" y="0"/>
-                      <a:ext cx="4080145" cy="1577743"/>
+                      <a:ext cx="1441450" cy="720725"/>
                     </a:xfrm>
                     <a:prstGeom prst="rect">
                       <a:avLst/>
@@ -1219,54 +1437,52 @@
       </w:r>
     </w:p>
     <w:p>
-      <w:r>
-        <w:t xml:space="preserve">Recall that </w:t>
-      </w:r>
-      <w:r>
-        <w:rPr>
-          <w:rStyle w:val="CodeChar"/>
-        </w:rPr>
-        <w:t>col-row</w:t>
-      </w:r>
-      <w:r>
-        <w:t xml:space="preserve"> is the number of the left diagonal and </w:t>
-      </w:r>
-      <w:r>
-        <w:rPr>
-          <w:rStyle w:val="CodeChar"/>
-        </w:rPr>
-        <w:t>row+col</w:t>
-      </w:r>
-      <w:r>
-        <w:t xml:space="preserve"> is the number of the right diagonal.</w:t>
+      <w:pPr>
+        <w:pStyle w:val="Heading2"/>
+        <w:rPr>
+          <w:lang w:val="en-GB"/>
+        </w:rPr>
+      </w:pPr>
+      <w:r>
+        <w:rPr>
+          <w:lang w:val="en-GB"/>
+        </w:rPr>
+        <w:t>Check if a Position is Free</w:t>
       </w:r>
     </w:p>
     <w:p>
       <w:pPr>
-        <w:pStyle w:val="Heading2"/>
-        <w:rPr>
-          <w:lang w:val="en-GB"/>
-        </w:rPr>
+        <w:jc w:val="both"/>
       </w:pPr>
       <w:r>
-        <w:rPr>
-          <w:lang w:val="en-GB"/>
-        </w:rPr>
-        <w:t>Mark / Unmark Attacked Positions</w:t>
-      </w:r>
-    </w:p>
-    <w:p>
-      <w:r>
-        <w:t xml:space="preserve">After a queen is placed, we need to </w:t>
+        <w:t xml:space="preserve">Now, let’s write </w:t>
       </w:r>
       <w:r>
         <w:rPr>
           <w:b/>
         </w:rPr>
-        <w:t>mark as occupied all rows, columns and diagonals</w:t>
-      </w:r>
-      <w:r>
-        <w:t xml:space="preserve"> that it can attack:</w:t>
+        <w:t xml:space="preserve">the code to check whether </w:t>
+      </w:r>
+      <w:r>
+        <w:rPr>
+          <w:b/>
+        </w:rPr>
+        <w:t xml:space="preserve">a </w:t>
+      </w:r>
+      <w:r>
+        <w:rPr>
+          <w:b/>
+        </w:rPr>
+        <w:t>certain position is free</w:t>
+      </w:r>
+      <w:r>
+        <w:t xml:space="preserve">. A position is free when it is not under attack by any other queen. This means that if some of the rows, columns or diagonals is already occupied by </w:t>
+      </w:r>
+      <w:r>
+        <w:t>an</w:t>
+      </w:r>
+      <w:r>
+        <w:t>other queen, the position is occupied. Otherwise it is free. A sample code might look like this:</w:t>
       </w:r>
     </w:p>
     <w:p>
@@ -1278,10 +1494,10 @@
           <w:noProof/>
         </w:rPr>
         <w:drawing>
-          <wp:inline distT="0" distB="0" distL="0" distR="0" wp14:anchorId="48A918B5" wp14:editId="335D02EB">
-            <wp:extent cx="4215691" cy="1413960"/>
-            <wp:effectExtent l="0" t="0" r="0" b="0"/>
-            <wp:docPr id="116" name="Picture 116"/>
+          <wp:inline distT="0" distB="0" distL="0" distR="0" wp14:anchorId="253005F6" wp14:editId="55288F34">
+            <wp:extent cx="4032250" cy="1559222"/>
+            <wp:effectExtent l="0" t="0" r="6350" b="3175"/>
+            <wp:docPr id="115" name="Picture 115"/>
             <wp:cNvGraphicFramePr>
               <a:graphicFrameLocks xmlns:a="http://schemas.openxmlformats.org/drawingml/2006/main" noChangeAspect="1"/>
             </wp:cNvGraphicFramePr>
@@ -1301,7 +1517,7 @@
                   <pic:spPr>
                     <a:xfrm>
                       <a:off x="0" y="0"/>
-                      <a:ext cx="4252303" cy="1426240"/>
+                      <a:ext cx="4080145" cy="1577743"/>
                     </a:xfrm>
                     <a:prstGeom prst="rect">
                       <a:avLst/>
@@ -1315,8 +1531,60 @@
       </w:r>
     </w:p>
     <w:p>
-      <w:r>
-        <w:t>In the opposite way, we will need a method to mark as free all rows, columns and diagonals that can be attacked by certain queen position. Write it yourself:</w:t>
+      <w:pPr>
+        <w:jc w:val="both"/>
+      </w:pPr>
+      <w:r>
+        <w:t xml:space="preserve">Recall that </w:t>
+      </w:r>
+      <w:r>
+        <w:rPr>
+          <w:rStyle w:val="CodeChar"/>
+        </w:rPr>
+        <w:t>col-row</w:t>
+      </w:r>
+      <w:r>
+        <w:t xml:space="preserve"> is the number of the left diagonal and </w:t>
+      </w:r>
+      <w:r>
+        <w:rPr>
+          <w:rStyle w:val="CodeChar"/>
+        </w:rPr>
+        <w:t>row+col</w:t>
+      </w:r>
+      <w:r>
+        <w:t xml:space="preserve"> is the number of the right diagonal.</w:t>
+      </w:r>
+    </w:p>
+    <w:p>
+      <w:pPr>
+        <w:pStyle w:val="Heading2"/>
+        <w:rPr>
+          <w:lang w:val="en-GB"/>
+        </w:rPr>
+      </w:pPr>
+      <w:r>
+        <w:rPr>
+          <w:lang w:val="en-GB"/>
+        </w:rPr>
+        <w:t>Mark / Unmark Attacked Positions</w:t>
+      </w:r>
+    </w:p>
+    <w:p>
+      <w:pPr>
+        <w:jc w:val="both"/>
+      </w:pPr>
+      <w:r>
+        <w:t xml:space="preserve">After a queen is placed, we need to </w:t>
+      </w:r>
+      <w:r>
+        <w:rPr>
+          <w:b/>
+        </w:rPr>
+        <w:t>mark as occupied all rows, columns and diagonals</w:t>
+      </w:r>
+      <w:r>
+        <w:t xml:space="preserve"> that it can attack:</w:t>
       </w:r>
     </w:p>
     <w:p>
@@ -1327,11 +1595,12 @@
         <w:rPr>
           <w:noProof/>
         </w:rPr>
+        <w:lastRenderedPageBreak/>
         <w:drawing>
-          <wp:inline distT="0" distB="0" distL="0" distR="0" wp14:anchorId="3B8BFB09" wp14:editId="32792BF3">
-            <wp:extent cx="4432300" cy="708903"/>
-            <wp:effectExtent l="0" t="0" r="6350" b="0"/>
-            <wp:docPr id="117" name="Picture 117"/>
+          <wp:inline distT="0" distB="0" distL="0" distR="0" wp14:anchorId="48A918B5" wp14:editId="335D02EB">
+            <wp:extent cx="4215691" cy="1413960"/>
+            <wp:effectExtent l="0" t="0" r="0" b="0"/>
+            <wp:docPr id="116" name="Picture 116"/>
             <wp:cNvGraphicFramePr>
               <a:graphicFrameLocks xmlns:a="http://schemas.openxmlformats.org/drawingml/2006/main" noChangeAspect="1"/>
             </wp:cNvGraphicFramePr>
@@ -1351,7 +1620,7 @@
                   <pic:spPr>
                     <a:xfrm>
                       <a:off x="0" y="0"/>
-                      <a:ext cx="4558972" cy="729163"/>
+                      <a:ext cx="4252303" cy="1426240"/>
                     </a:xfrm>
                     <a:prstGeom prst="rect">
                       <a:avLst/>
@@ -1366,33 +1635,26 @@
     </w:p>
     <w:p>
       <w:pPr>
-        <w:pStyle w:val="Heading2"/>
-        <w:rPr>
-          <w:lang w:val="en-GB"/>
-        </w:rPr>
+        <w:jc w:val="both"/>
       </w:pPr>
       <w:r>
-        <w:rPr>
-          <w:lang w:val="en-GB"/>
-        </w:rPr>
-        <w:t>Print Solutions</w:t>
-      </w:r>
-    </w:p>
-    <w:p>
-      <w:r>
-        <w:t>When a solution is found, it s</w:t>
-      </w:r>
-      <w:r>
-        <w:t>hould be printed at the console. First, introduce a solution</w:t>
-      </w:r>
-      <w:r>
-        <w:t>s</w:t>
-      </w:r>
-      <w:r>
-        <w:t xml:space="preserve"> counter to simplify checking whether the found solutions are correct:</w:t>
-      </w:r>
-      <w:bookmarkStart w:id="0" w:name="_GoBack"/>
-      <w:bookmarkEnd w:id="0"/>
+        <w:t>On removal of a queen</w:t>
+      </w:r>
+      <w:r>
+        <w:t xml:space="preserve">, we will need a method to mark as free all rows, columns and diagonals that </w:t>
+      </w:r>
+      <w:r>
+        <w:t>were</w:t>
+      </w:r>
+      <w:r>
+        <w:t xml:space="preserve"> attacked by </w:t>
+      </w:r>
+      <w:r>
+        <w:t>it</w:t>
+      </w:r>
+      <w:r>
+        <w:t>. Write it yourself:</w:t>
+      </w:r>
     </w:p>
     <w:p>
       <w:pPr>
@@ -1403,10 +1665,10 @@
           <w:noProof/>
         </w:rPr>
         <w:drawing>
-          <wp:inline distT="0" distB="0" distL="0" distR="0" wp14:anchorId="1F3C1CD1" wp14:editId="52E05299">
-            <wp:extent cx="2702242" cy="535098"/>
-            <wp:effectExtent l="0" t="0" r="3175" b="0"/>
-            <wp:docPr id="118" name="Picture 118"/>
+          <wp:inline distT="0" distB="0" distL="0" distR="0" wp14:anchorId="3B8BFB09" wp14:editId="32792BF3">
+            <wp:extent cx="4432300" cy="708903"/>
+            <wp:effectExtent l="0" t="0" r="6350" b="0"/>
+            <wp:docPr id="117" name="Picture 117"/>
             <wp:cNvGraphicFramePr>
               <a:graphicFrameLocks xmlns:a="http://schemas.openxmlformats.org/drawingml/2006/main" noChangeAspect="1"/>
             </wp:cNvGraphicFramePr>
@@ -1426,7 +1688,7 @@
                   <pic:spPr>
                     <a:xfrm>
                       <a:off x="0" y="0"/>
-                      <a:ext cx="2763613" cy="547251"/>
+                      <a:ext cx="4558972" cy="729163"/>
                     </a:xfrm>
                     <a:prstGeom prst="rect">
                       <a:avLst/>
@@ -1440,18 +1702,34 @@
       </w:r>
     </w:p>
     <w:p>
-      <w:r>
-        <w:lastRenderedPageBreak/>
-        <w:t xml:space="preserve">Next, pass through all rows and through all columns at each row and </w:t>
-      </w:r>
-      <w:r>
-        <w:rPr>
-          <w:b/>
-        </w:rPr>
-        <w:t>print the chessboard cells</w:t>
-      </w:r>
-      <w:r>
-        <w:t>:</w:t>
+      <w:pPr>
+        <w:pStyle w:val="Heading2"/>
+        <w:rPr>
+          <w:lang w:val="en-GB"/>
+        </w:rPr>
+      </w:pPr>
+      <w:r>
+        <w:rPr>
+          <w:lang w:val="en-GB"/>
+        </w:rPr>
+        <w:t>Print Solutions</w:t>
+      </w:r>
+    </w:p>
+    <w:p>
+      <w:pPr>
+        <w:jc w:val="both"/>
+      </w:pPr>
+      <w:r>
+        <w:t>When a solution is found, it s</w:t>
+      </w:r>
+      <w:r>
+        <w:t>hould be printed at the console. First, introduce a solution</w:t>
+      </w:r>
+      <w:r>
+        <w:t>s</w:t>
+      </w:r>
+      <w:r>
+        <w:t xml:space="preserve"> counter to simplify checking whether the found solutions are correct:</w:t>
       </w:r>
     </w:p>
     <w:p>
@@ -1463,10 +1741,10 @@
           <w:noProof/>
         </w:rPr>
         <w:drawing>
-          <wp:inline distT="0" distB="0" distL="0" distR="0" wp14:anchorId="3375A554" wp14:editId="2D904CF1">
-            <wp:extent cx="5260975" cy="2367061"/>
-            <wp:effectExtent l="0" t="0" r="0" b="0"/>
-            <wp:docPr id="119" name="Picture 119"/>
+          <wp:inline distT="0" distB="0" distL="0" distR="0" wp14:anchorId="1F3C1CD1" wp14:editId="52E05299">
+            <wp:extent cx="2702242" cy="535098"/>
+            <wp:effectExtent l="0" t="0" r="3175" b="0"/>
+            <wp:docPr id="118" name="Picture 118"/>
             <wp:cNvGraphicFramePr>
               <a:graphicFrameLocks xmlns:a="http://schemas.openxmlformats.org/drawingml/2006/main" noChangeAspect="1"/>
             </wp:cNvGraphicFramePr>
@@ -1486,6 +1764,68 @@
                   <pic:spPr>
                     <a:xfrm>
                       <a:off x="0" y="0"/>
+                      <a:ext cx="2763613" cy="547251"/>
+                    </a:xfrm>
+                    <a:prstGeom prst="rect">
+                      <a:avLst/>
+                    </a:prstGeom>
+                  </pic:spPr>
+                </pic:pic>
+              </a:graphicData>
+            </a:graphic>
+          </wp:inline>
+        </w:drawing>
+      </w:r>
+    </w:p>
+    <w:p>
+      <w:pPr>
+        <w:jc w:val="both"/>
+      </w:pPr>
+      <w:r>
+        <w:t xml:space="preserve">Next, pass through all rows and through all columns at each row and </w:t>
+      </w:r>
+      <w:r>
+        <w:rPr>
+          <w:b/>
+        </w:rPr>
+        <w:t>print the chessboard cells</w:t>
+      </w:r>
+      <w:r>
+        <w:t>:</w:t>
+      </w:r>
+    </w:p>
+    <w:p>
+      <w:pPr>
+        <w:jc w:val="center"/>
+      </w:pPr>
+      <w:r>
+        <w:rPr>
+          <w:noProof/>
+        </w:rPr>
+        <w:drawing>
+          <wp:inline distT="0" distB="0" distL="0" distR="0" wp14:anchorId="3375A554" wp14:editId="2D904CF1">
+            <wp:extent cx="5260975" cy="2367061"/>
+            <wp:effectExtent l="0" t="0" r="0" b="0"/>
+            <wp:docPr id="119" name="Picture 119"/>
+            <wp:cNvGraphicFramePr>
+              <a:graphicFrameLocks xmlns:a="http://schemas.openxmlformats.org/drawingml/2006/main" noChangeAspect="1"/>
+            </wp:cNvGraphicFramePr>
+            <a:graphic xmlns:a="http://schemas.openxmlformats.org/drawingml/2006/main">
+              <a:graphicData uri="http://schemas.openxmlformats.org/drawingml/2006/picture">
+                <pic:pic xmlns:pic="http://schemas.openxmlformats.org/drawingml/2006/picture">
+                  <pic:nvPicPr>
+                    <pic:cNvPr id="1" name=""/>
+                    <pic:cNvPicPr/>
+                  </pic:nvPicPr>
+                  <pic:blipFill>
+                    <a:blip r:embed="rId20"/>
+                    <a:stretch>
+                      <a:fillRect/>
+                    </a:stretch>
+                  </pic:blipFill>
+                  <pic:spPr>
+                    <a:xfrm>
+                      <a:off x="0" y="0"/>
                       <a:ext cx="5264134" cy="2368482"/>
                     </a:xfrm>
                     <a:prstGeom prst="rect">
@@ -1518,13 +1858,16 @@
         <w:t xml:space="preserve">The </w:t>
       </w:r>
       <w:r>
-        <w:t>“8</w:t>
+        <w:t>"</w:t>
+      </w:r>
+      <w:r>
+        <w:t>8</w:t>
       </w:r>
       <w:r>
         <w:t xml:space="preserve"> queens</w:t>
       </w:r>
       <w:r>
-        <w:t>”</w:t>
+        <w:t>"</w:t>
       </w:r>
       <w:r>
         <w:t xml:space="preserve"> puzzle has </w:t>
@@ -1551,7 +1894,7 @@
         <w:t>solutionsFound</w:t>
       </w:r>
       <w:r>
-        <w:t xml:space="preserve"> counter will help you to check the number of solutions. Below are the 92 distinct solutions:</w:t>
+        <w:t xml:space="preserve"> counter will help you check the number of solutions. Below are the 92 distinct solutions:</w:t>
       </w:r>
     </w:p>
     <w:tbl>
@@ -1646,10 +1989,10 @@
                           </pic:cNvPicPr>
                         </pic:nvPicPr>
                         <pic:blipFill>
-                          <a:blip r:embed="rId20">
+                          <a:blip r:embed="rId21">
                             <a:extLst>
                               <a:ext uri="{28A0092B-C50C-407E-A947-70E740481C1C}">
-                                <a14:useLocalDpi xmlns:a14="http://schemas.microsoft.com/office/drawing/2010/main" val="0"/>
+                                <a14:useLocalDpi xmlns:a14="http://schemas.microsoft.com/office/drawing/2010/main"/>
                               </a:ext>
                             </a:extLst>
                           </a:blip>
@@ -1721,10 +2064,10 @@
                           </pic:cNvPicPr>
                         </pic:nvPicPr>
                         <pic:blipFill>
-                          <a:blip r:embed="rId21">
+                          <a:blip r:embed="rId22">
                             <a:extLst>
                               <a:ext uri="{28A0092B-C50C-407E-A947-70E740481C1C}">
-                                <a14:useLocalDpi xmlns:a14="http://schemas.microsoft.com/office/drawing/2010/main" val="0"/>
+                                <a14:useLocalDpi xmlns:a14="http://schemas.microsoft.com/office/drawing/2010/main"/>
                               </a:ext>
                             </a:extLst>
                           </a:blip>
@@ -1796,10 +2139,10 @@
                           </pic:cNvPicPr>
                         </pic:nvPicPr>
                         <pic:blipFill>
-                          <a:blip r:embed="rId22">
+                          <a:blip r:embed="rId23">
                             <a:extLst>
                               <a:ext uri="{28A0092B-C50C-407E-A947-70E740481C1C}">
-                                <a14:useLocalDpi xmlns:a14="http://schemas.microsoft.com/office/drawing/2010/main" val="0"/>
+                                <a14:useLocalDpi xmlns:a14="http://schemas.microsoft.com/office/drawing/2010/main"/>
                               </a:ext>
                             </a:extLst>
                           </a:blip>
@@ -1871,10 +2214,10 @@
                           </pic:cNvPicPr>
                         </pic:nvPicPr>
                         <pic:blipFill>
-                          <a:blip r:embed="rId23">
+                          <a:blip r:embed="rId24">
                             <a:extLst>
                               <a:ext uri="{28A0092B-C50C-407E-A947-70E740481C1C}">
-                                <a14:useLocalDpi xmlns:a14="http://schemas.microsoft.com/office/drawing/2010/main" val="0"/>
+                                <a14:useLocalDpi xmlns:a14="http://schemas.microsoft.com/office/drawing/2010/main"/>
                               </a:ext>
                             </a:extLst>
                           </a:blip>
@@ -1946,10 +2289,10 @@
                           </pic:cNvPicPr>
                         </pic:nvPicPr>
                         <pic:blipFill>
-                          <a:blip r:embed="rId24">
+                          <a:blip r:embed="rId25">
                             <a:extLst>
                               <a:ext uri="{28A0092B-C50C-407E-A947-70E740481C1C}">
-                                <a14:useLocalDpi xmlns:a14="http://schemas.microsoft.com/office/drawing/2010/main" val="0"/>
+                                <a14:useLocalDpi xmlns:a14="http://schemas.microsoft.com/office/drawing/2010/main"/>
                               </a:ext>
                             </a:extLst>
                           </a:blip>
@@ -2021,10 +2364,10 @@
                           </pic:cNvPicPr>
                         </pic:nvPicPr>
                         <pic:blipFill>
-                          <a:blip r:embed="rId25">
+                          <a:blip r:embed="rId26">
                             <a:extLst>
                               <a:ext uri="{28A0092B-C50C-407E-A947-70E740481C1C}">
-                                <a14:useLocalDpi xmlns:a14="http://schemas.microsoft.com/office/drawing/2010/main" val="0"/>
+                                <a14:useLocalDpi xmlns:a14="http://schemas.microsoft.com/office/drawing/2010/main"/>
                               </a:ext>
                             </a:extLst>
                           </a:blip>
@@ -2096,10 +2439,10 @@
                           </pic:cNvPicPr>
                         </pic:nvPicPr>
                         <pic:blipFill>
-                          <a:blip r:embed="rId26">
+                          <a:blip r:embed="rId27">
                             <a:extLst>
                               <a:ext uri="{28A0092B-C50C-407E-A947-70E740481C1C}">
-                                <a14:useLocalDpi xmlns:a14="http://schemas.microsoft.com/office/drawing/2010/main" val="0"/>
+                                <a14:useLocalDpi xmlns:a14="http://schemas.microsoft.com/office/drawing/2010/main"/>
                               </a:ext>
                             </a:extLst>
                           </a:blip>
@@ -2171,10 +2514,10 @@
                           </pic:cNvPicPr>
                         </pic:nvPicPr>
                         <pic:blipFill>
-                          <a:blip r:embed="rId27">
+                          <a:blip r:embed="rId28">
                             <a:extLst>
                               <a:ext uri="{28A0092B-C50C-407E-A947-70E740481C1C}">
-                                <a14:useLocalDpi xmlns:a14="http://schemas.microsoft.com/office/drawing/2010/main" val="0"/>
+                                <a14:useLocalDpi xmlns:a14="http://schemas.microsoft.com/office/drawing/2010/main"/>
                               </a:ext>
                             </a:extLst>
                           </a:blip>
@@ -2233,6 +2576,7 @@
                 <w:sz w:val="27"/>
                 <w:szCs w:val="27"/>
               </w:rPr>
+              <w:lastRenderedPageBreak/>
               <w:drawing>
                 <wp:inline distT="0" distB="0" distL="0" distR="0">
                   <wp:extent cx="876300" cy="876300"/>
@@ -2251,10 +2595,10 @@
                           </pic:cNvPicPr>
                         </pic:nvPicPr>
                         <pic:blipFill>
-                          <a:blip r:embed="rId28">
+                          <a:blip r:embed="rId29">
                             <a:extLst>
                               <a:ext uri="{28A0092B-C50C-407E-A947-70E740481C1C}">
-                                <a14:useLocalDpi xmlns:a14="http://schemas.microsoft.com/office/drawing/2010/main" val="0"/>
+                                <a14:useLocalDpi xmlns:a14="http://schemas.microsoft.com/office/drawing/2010/main"/>
                               </a:ext>
                             </a:extLst>
                           </a:blip>
@@ -2326,10 +2670,10 @@
                           </pic:cNvPicPr>
                         </pic:nvPicPr>
                         <pic:blipFill>
-                          <a:blip r:embed="rId29">
+                          <a:blip r:embed="rId30">
                             <a:extLst>
                               <a:ext uri="{28A0092B-C50C-407E-A947-70E740481C1C}">
-                                <a14:useLocalDpi xmlns:a14="http://schemas.microsoft.com/office/drawing/2010/main" val="0"/>
+                                <a14:useLocalDpi xmlns:a14="http://schemas.microsoft.com/office/drawing/2010/main"/>
                               </a:ext>
                             </a:extLst>
                           </a:blip>
@@ -2401,10 +2745,10 @@
                           </pic:cNvPicPr>
                         </pic:nvPicPr>
                         <pic:blipFill>
-                          <a:blip r:embed="rId30">
+                          <a:blip r:embed="rId31">
                             <a:extLst>
                               <a:ext uri="{28A0092B-C50C-407E-A947-70E740481C1C}">
-                                <a14:useLocalDpi xmlns:a14="http://schemas.microsoft.com/office/drawing/2010/main" val="0"/>
+                                <a14:useLocalDpi xmlns:a14="http://schemas.microsoft.com/office/drawing/2010/main"/>
                               </a:ext>
                             </a:extLst>
                           </a:blip>
@@ -2476,10 +2820,10 @@
                           </pic:cNvPicPr>
                         </pic:nvPicPr>
                         <pic:blipFill>
-                          <a:blip r:embed="rId31">
+                          <a:blip r:embed="rId32">
                             <a:extLst>
                               <a:ext uri="{28A0092B-C50C-407E-A947-70E740481C1C}">
-                                <a14:useLocalDpi xmlns:a14="http://schemas.microsoft.com/office/drawing/2010/main" val="0"/>
+                                <a14:useLocalDpi xmlns:a14="http://schemas.microsoft.com/office/drawing/2010/main"/>
                               </a:ext>
                             </a:extLst>
                           </a:blip>
@@ -2551,10 +2895,10 @@
                           </pic:cNvPicPr>
                         </pic:nvPicPr>
                         <pic:blipFill>
-                          <a:blip r:embed="rId32">
+                          <a:blip r:embed="rId33">
                             <a:extLst>
                               <a:ext uri="{28A0092B-C50C-407E-A947-70E740481C1C}">
-                                <a14:useLocalDpi xmlns:a14="http://schemas.microsoft.com/office/drawing/2010/main" val="0"/>
+                                <a14:useLocalDpi xmlns:a14="http://schemas.microsoft.com/office/drawing/2010/main"/>
                               </a:ext>
                             </a:extLst>
                           </a:blip>
@@ -2626,10 +2970,10 @@
                           </pic:cNvPicPr>
                         </pic:nvPicPr>
                         <pic:blipFill>
-                          <a:blip r:embed="rId33">
+                          <a:blip r:embed="rId34">
                             <a:extLst>
                               <a:ext uri="{28A0092B-C50C-407E-A947-70E740481C1C}">
-                                <a14:useLocalDpi xmlns:a14="http://schemas.microsoft.com/office/drawing/2010/main" val="0"/>
+                                <a14:useLocalDpi xmlns:a14="http://schemas.microsoft.com/office/drawing/2010/main"/>
                               </a:ext>
                             </a:extLst>
                           </a:blip>
@@ -2701,10 +3045,10 @@
                           </pic:cNvPicPr>
                         </pic:nvPicPr>
                         <pic:blipFill>
-                          <a:blip r:embed="rId34">
+                          <a:blip r:embed="rId35">
                             <a:extLst>
                               <a:ext uri="{28A0092B-C50C-407E-A947-70E740481C1C}">
-                                <a14:useLocalDpi xmlns:a14="http://schemas.microsoft.com/office/drawing/2010/main" val="0"/>
+                                <a14:useLocalDpi xmlns:a14="http://schemas.microsoft.com/office/drawing/2010/main"/>
                               </a:ext>
                             </a:extLst>
                           </a:blip>
@@ -2776,10 +3120,10 @@
                           </pic:cNvPicPr>
                         </pic:nvPicPr>
                         <pic:blipFill>
-                          <a:blip r:embed="rId35">
+                          <a:blip r:embed="rId36">
                             <a:extLst>
                               <a:ext uri="{28A0092B-C50C-407E-A947-70E740481C1C}">
-                                <a14:useLocalDpi xmlns:a14="http://schemas.microsoft.com/office/drawing/2010/main" val="0"/>
+                                <a14:useLocalDpi xmlns:a14="http://schemas.microsoft.com/office/drawing/2010/main"/>
                               </a:ext>
                             </a:extLst>
                           </a:blip>
@@ -2856,10 +3200,10 @@
                           </pic:cNvPicPr>
                         </pic:nvPicPr>
                         <pic:blipFill>
-                          <a:blip r:embed="rId36">
+                          <a:blip r:embed="rId37">
                             <a:extLst>
                               <a:ext uri="{28A0092B-C50C-407E-A947-70E740481C1C}">
-                                <a14:useLocalDpi xmlns:a14="http://schemas.microsoft.com/office/drawing/2010/main" val="0"/>
+                                <a14:useLocalDpi xmlns:a14="http://schemas.microsoft.com/office/drawing/2010/main"/>
                               </a:ext>
                             </a:extLst>
                           </a:blip>
@@ -2931,10 +3275,10 @@
                           </pic:cNvPicPr>
                         </pic:nvPicPr>
                         <pic:blipFill>
-                          <a:blip r:embed="rId37">
+                          <a:blip r:embed="rId38">
                             <a:extLst>
                               <a:ext uri="{28A0092B-C50C-407E-A947-70E740481C1C}">
-                                <a14:useLocalDpi xmlns:a14="http://schemas.microsoft.com/office/drawing/2010/main" val="0"/>
+                                <a14:useLocalDpi xmlns:a14="http://schemas.microsoft.com/office/drawing/2010/main"/>
                               </a:ext>
                             </a:extLst>
                           </a:blip>
@@ -3006,10 +3350,10 @@
                           </pic:cNvPicPr>
                         </pic:nvPicPr>
                         <pic:blipFill>
-                          <a:blip r:embed="rId38">
+                          <a:blip r:embed="rId39">
                             <a:extLst>
                               <a:ext uri="{28A0092B-C50C-407E-A947-70E740481C1C}">
-                                <a14:useLocalDpi xmlns:a14="http://schemas.microsoft.com/office/drawing/2010/main" val="0"/>
+                                <a14:useLocalDpi xmlns:a14="http://schemas.microsoft.com/office/drawing/2010/main"/>
                               </a:ext>
                             </a:extLst>
                           </a:blip>
@@ -3081,10 +3425,10 @@
                           </pic:cNvPicPr>
                         </pic:nvPicPr>
                         <pic:blipFill>
-                          <a:blip r:embed="rId39">
+                          <a:blip r:embed="rId40">
                             <a:extLst>
                               <a:ext uri="{28A0092B-C50C-407E-A947-70E740481C1C}">
-                                <a14:useLocalDpi xmlns:a14="http://schemas.microsoft.com/office/drawing/2010/main" val="0"/>
+                                <a14:useLocalDpi xmlns:a14="http://schemas.microsoft.com/office/drawing/2010/main"/>
                               </a:ext>
                             </a:extLst>
                           </a:blip>
@@ -3156,10 +3500,10 @@
                           </pic:cNvPicPr>
                         </pic:nvPicPr>
                         <pic:blipFill>
-                          <a:blip r:embed="rId40">
+                          <a:blip r:embed="rId41">
                             <a:extLst>
                               <a:ext uri="{28A0092B-C50C-407E-A947-70E740481C1C}">
-                                <a14:useLocalDpi xmlns:a14="http://schemas.microsoft.com/office/drawing/2010/main" val="0"/>
+                                <a14:useLocalDpi xmlns:a14="http://schemas.microsoft.com/office/drawing/2010/main"/>
                               </a:ext>
                             </a:extLst>
                           </a:blip>
@@ -3231,10 +3575,10 @@
                           </pic:cNvPicPr>
                         </pic:nvPicPr>
                         <pic:blipFill>
-                          <a:blip r:embed="rId41">
+                          <a:blip r:embed="rId42">
                             <a:extLst>
                               <a:ext uri="{28A0092B-C50C-407E-A947-70E740481C1C}">
-                                <a14:useLocalDpi xmlns:a14="http://schemas.microsoft.com/office/drawing/2010/main" val="0"/>
+                                <a14:useLocalDpi xmlns:a14="http://schemas.microsoft.com/office/drawing/2010/main"/>
                               </a:ext>
                             </a:extLst>
                           </a:blip>
@@ -3306,10 +3650,10 @@
                           </pic:cNvPicPr>
                         </pic:nvPicPr>
                         <pic:blipFill>
-                          <a:blip r:embed="rId42">
+                          <a:blip r:embed="rId43">
                             <a:extLst>
                               <a:ext uri="{28A0092B-C50C-407E-A947-70E740481C1C}">
-                                <a14:useLocalDpi xmlns:a14="http://schemas.microsoft.com/office/drawing/2010/main" val="0"/>
+                                <a14:useLocalDpi xmlns:a14="http://schemas.microsoft.com/office/drawing/2010/main"/>
                               </a:ext>
                             </a:extLst>
                           </a:blip>
@@ -3381,10 +3725,10 @@
                           </pic:cNvPicPr>
                         </pic:nvPicPr>
                         <pic:blipFill>
-                          <a:blip r:embed="rId43">
+                          <a:blip r:embed="rId44">
                             <a:extLst>
                               <a:ext uri="{28A0092B-C50C-407E-A947-70E740481C1C}">
-                                <a14:useLocalDpi xmlns:a14="http://schemas.microsoft.com/office/drawing/2010/main" val="0"/>
+                                <a14:useLocalDpi xmlns:a14="http://schemas.microsoft.com/office/drawing/2010/main"/>
                               </a:ext>
                             </a:extLst>
                           </a:blip>
@@ -3461,10 +3805,10 @@
                           </pic:cNvPicPr>
                         </pic:nvPicPr>
                         <pic:blipFill>
-                          <a:blip r:embed="rId44">
+                          <a:blip r:embed="rId45">
                             <a:extLst>
                               <a:ext uri="{28A0092B-C50C-407E-A947-70E740481C1C}">
-                                <a14:useLocalDpi xmlns:a14="http://schemas.microsoft.com/office/drawing/2010/main" val="0"/>
+                                <a14:useLocalDpi xmlns:a14="http://schemas.microsoft.com/office/drawing/2010/main"/>
                               </a:ext>
                             </a:extLst>
                           </a:blip>
@@ -3536,10 +3880,10 @@
                           </pic:cNvPicPr>
                         </pic:nvPicPr>
                         <pic:blipFill>
-                          <a:blip r:embed="rId45">
+                          <a:blip r:embed="rId46">
                             <a:extLst>
                               <a:ext uri="{28A0092B-C50C-407E-A947-70E740481C1C}">
-                                <a14:useLocalDpi xmlns:a14="http://schemas.microsoft.com/office/drawing/2010/main" val="0"/>
+                                <a14:useLocalDpi xmlns:a14="http://schemas.microsoft.com/office/drawing/2010/main"/>
                               </a:ext>
                             </a:extLst>
                           </a:blip>
@@ -3611,10 +3955,10 @@
                           </pic:cNvPicPr>
                         </pic:nvPicPr>
                         <pic:blipFill>
-                          <a:blip r:embed="rId46">
+                          <a:blip r:embed="rId47">
                             <a:extLst>
                               <a:ext uri="{28A0092B-C50C-407E-A947-70E740481C1C}">
-                                <a14:useLocalDpi xmlns:a14="http://schemas.microsoft.com/office/drawing/2010/main" val="0"/>
+                                <a14:useLocalDpi xmlns:a14="http://schemas.microsoft.com/office/drawing/2010/main"/>
                               </a:ext>
                             </a:extLst>
                           </a:blip>
@@ -3686,10 +4030,10 @@
                           </pic:cNvPicPr>
                         </pic:nvPicPr>
                         <pic:blipFill>
-                          <a:blip r:embed="rId47">
+                          <a:blip r:embed="rId48">
                             <a:extLst>
                               <a:ext uri="{28A0092B-C50C-407E-A947-70E740481C1C}">
-                                <a14:useLocalDpi xmlns:a14="http://schemas.microsoft.com/office/drawing/2010/main" val="0"/>
+                                <a14:useLocalDpi xmlns:a14="http://schemas.microsoft.com/office/drawing/2010/main"/>
                               </a:ext>
                             </a:extLst>
                           </a:blip>
@@ -3761,10 +4105,10 @@
                           </pic:cNvPicPr>
                         </pic:nvPicPr>
                         <pic:blipFill>
-                          <a:blip r:embed="rId48">
+                          <a:blip r:embed="rId49">
                             <a:extLst>
                               <a:ext uri="{28A0092B-C50C-407E-A947-70E740481C1C}">
-                                <a14:useLocalDpi xmlns:a14="http://schemas.microsoft.com/office/drawing/2010/main" val="0"/>
+                                <a14:useLocalDpi xmlns:a14="http://schemas.microsoft.com/office/drawing/2010/main"/>
                               </a:ext>
                             </a:extLst>
                           </a:blip>
@@ -3836,10 +4180,10 @@
                           </pic:cNvPicPr>
                         </pic:nvPicPr>
                         <pic:blipFill>
-                          <a:blip r:embed="rId49">
+                          <a:blip r:embed="rId50">
                             <a:extLst>
                               <a:ext uri="{28A0092B-C50C-407E-A947-70E740481C1C}">
-                                <a14:useLocalDpi xmlns:a14="http://schemas.microsoft.com/office/drawing/2010/main" val="0"/>
+                                <a14:useLocalDpi xmlns:a14="http://schemas.microsoft.com/office/drawing/2010/main"/>
                               </a:ext>
                             </a:extLst>
                           </a:blip>
@@ -3911,10 +4255,10 @@
                           </pic:cNvPicPr>
                         </pic:nvPicPr>
                         <pic:blipFill>
-                          <a:blip r:embed="rId50">
+                          <a:blip r:embed="rId51">
                             <a:extLst>
                               <a:ext uri="{28A0092B-C50C-407E-A947-70E740481C1C}">
-                                <a14:useLocalDpi xmlns:a14="http://schemas.microsoft.com/office/drawing/2010/main" val="0"/>
+                                <a14:useLocalDpi xmlns:a14="http://schemas.microsoft.com/office/drawing/2010/main"/>
                               </a:ext>
                             </a:extLst>
                           </a:blip>
@@ -3986,10 +4330,10 @@
                           </pic:cNvPicPr>
                         </pic:nvPicPr>
                         <pic:blipFill>
-                          <a:blip r:embed="rId51">
+                          <a:blip r:embed="rId52">
                             <a:extLst>
                               <a:ext uri="{28A0092B-C50C-407E-A947-70E740481C1C}">
-                                <a14:useLocalDpi xmlns:a14="http://schemas.microsoft.com/office/drawing/2010/main" val="0"/>
+                                <a14:useLocalDpi xmlns:a14="http://schemas.microsoft.com/office/drawing/2010/main"/>
                               </a:ext>
                             </a:extLst>
                           </a:blip>
@@ -4066,10 +4410,10 @@
                           </pic:cNvPicPr>
                         </pic:nvPicPr>
                         <pic:blipFill>
-                          <a:blip r:embed="rId52">
+                          <a:blip r:embed="rId53">
                             <a:extLst>
                               <a:ext uri="{28A0092B-C50C-407E-A947-70E740481C1C}">
-                                <a14:useLocalDpi xmlns:a14="http://schemas.microsoft.com/office/drawing/2010/main" val="0"/>
+                                <a14:useLocalDpi xmlns:a14="http://schemas.microsoft.com/office/drawing/2010/main"/>
                               </a:ext>
                             </a:extLst>
                           </a:blip>
@@ -4141,10 +4485,10 @@
                           </pic:cNvPicPr>
                         </pic:nvPicPr>
                         <pic:blipFill>
-                          <a:blip r:embed="rId53">
+                          <a:blip r:embed="rId54">
                             <a:extLst>
                               <a:ext uri="{28A0092B-C50C-407E-A947-70E740481C1C}">
-                                <a14:useLocalDpi xmlns:a14="http://schemas.microsoft.com/office/drawing/2010/main" val="0"/>
+                                <a14:useLocalDpi xmlns:a14="http://schemas.microsoft.com/office/drawing/2010/main"/>
                               </a:ext>
                             </a:extLst>
                           </a:blip>
@@ -4216,10 +4560,10 @@
                           </pic:cNvPicPr>
                         </pic:nvPicPr>
                         <pic:blipFill>
-                          <a:blip r:embed="rId54">
+                          <a:blip r:embed="rId55">
                             <a:extLst>
                               <a:ext uri="{28A0092B-C50C-407E-A947-70E740481C1C}">
-                                <a14:useLocalDpi xmlns:a14="http://schemas.microsoft.com/office/drawing/2010/main" val="0"/>
+                                <a14:useLocalDpi xmlns:a14="http://schemas.microsoft.com/office/drawing/2010/main"/>
                               </a:ext>
                             </a:extLst>
                           </a:blip>
@@ -4291,10 +4635,10 @@
                           </pic:cNvPicPr>
                         </pic:nvPicPr>
                         <pic:blipFill>
-                          <a:blip r:embed="rId55">
+                          <a:blip r:embed="rId56">
                             <a:extLst>
                               <a:ext uri="{28A0092B-C50C-407E-A947-70E740481C1C}">
-                                <a14:useLocalDpi xmlns:a14="http://schemas.microsoft.com/office/drawing/2010/main" val="0"/>
+                                <a14:useLocalDpi xmlns:a14="http://schemas.microsoft.com/office/drawing/2010/main"/>
                               </a:ext>
                             </a:extLst>
                           </a:blip>
@@ -4366,10 +4710,10 @@
                           </pic:cNvPicPr>
                         </pic:nvPicPr>
                         <pic:blipFill>
-                          <a:blip r:embed="rId56">
+                          <a:blip r:embed="rId57">
                             <a:extLst>
                               <a:ext uri="{28A0092B-C50C-407E-A947-70E740481C1C}">
-                                <a14:useLocalDpi xmlns:a14="http://schemas.microsoft.com/office/drawing/2010/main" val="0"/>
+                                <a14:useLocalDpi xmlns:a14="http://schemas.microsoft.com/office/drawing/2010/main"/>
                               </a:ext>
                             </a:extLst>
                           </a:blip>
@@ -4441,10 +4785,10 @@
                           </pic:cNvPicPr>
                         </pic:nvPicPr>
                         <pic:blipFill>
-                          <a:blip r:embed="rId57">
+                          <a:blip r:embed="rId58">
                             <a:extLst>
                               <a:ext uri="{28A0092B-C50C-407E-A947-70E740481C1C}">
-                                <a14:useLocalDpi xmlns:a14="http://schemas.microsoft.com/office/drawing/2010/main" val="0"/>
+                                <a14:useLocalDpi xmlns:a14="http://schemas.microsoft.com/office/drawing/2010/main"/>
                               </a:ext>
                             </a:extLst>
                           </a:blip>
@@ -4516,10 +4860,10 @@
                           </pic:cNvPicPr>
                         </pic:nvPicPr>
                         <pic:blipFill>
-                          <a:blip r:embed="rId58">
+                          <a:blip r:embed="rId59">
                             <a:extLst>
                               <a:ext uri="{28A0092B-C50C-407E-A947-70E740481C1C}">
-                                <a14:useLocalDpi xmlns:a14="http://schemas.microsoft.com/office/drawing/2010/main" val="0"/>
+                                <a14:useLocalDpi xmlns:a14="http://schemas.microsoft.com/office/drawing/2010/main"/>
                               </a:ext>
                             </a:extLst>
                           </a:blip>
@@ -4591,10 +4935,10 @@
                           </pic:cNvPicPr>
                         </pic:nvPicPr>
                         <pic:blipFill>
-                          <a:blip r:embed="rId59">
+                          <a:blip r:embed="rId60">
                             <a:extLst>
                               <a:ext uri="{28A0092B-C50C-407E-A947-70E740481C1C}">
-                                <a14:useLocalDpi xmlns:a14="http://schemas.microsoft.com/office/drawing/2010/main" val="0"/>
+                                <a14:useLocalDpi xmlns:a14="http://schemas.microsoft.com/office/drawing/2010/main"/>
                               </a:ext>
                             </a:extLst>
                           </a:blip>
@@ -4671,10 +5015,10 @@
                           </pic:cNvPicPr>
                         </pic:nvPicPr>
                         <pic:blipFill>
-                          <a:blip r:embed="rId60">
+                          <a:blip r:embed="rId61">
                             <a:extLst>
                               <a:ext uri="{28A0092B-C50C-407E-A947-70E740481C1C}">
-                                <a14:useLocalDpi xmlns:a14="http://schemas.microsoft.com/office/drawing/2010/main" val="0"/>
+                                <a14:useLocalDpi xmlns:a14="http://schemas.microsoft.com/office/drawing/2010/main"/>
                               </a:ext>
                             </a:extLst>
                           </a:blip>
@@ -4746,10 +5090,10 @@
                           </pic:cNvPicPr>
                         </pic:nvPicPr>
                         <pic:blipFill>
-                          <a:blip r:embed="rId61">
+                          <a:blip r:embed="rId62">
                             <a:extLst>
                               <a:ext uri="{28A0092B-C50C-407E-A947-70E740481C1C}">
-                                <a14:useLocalDpi xmlns:a14="http://schemas.microsoft.com/office/drawing/2010/main" val="0"/>
+                                <a14:useLocalDpi xmlns:a14="http://schemas.microsoft.com/office/drawing/2010/main"/>
                               </a:ext>
                             </a:extLst>
                           </a:blip>
@@ -4821,10 +5165,10 @@
                           </pic:cNvPicPr>
                         </pic:nvPicPr>
                         <pic:blipFill>
-                          <a:blip r:embed="rId62">
+                          <a:blip r:embed="rId63">
                             <a:extLst>
                               <a:ext uri="{28A0092B-C50C-407E-A947-70E740481C1C}">
-                                <a14:useLocalDpi xmlns:a14="http://schemas.microsoft.com/office/drawing/2010/main" val="0"/>
+                                <a14:useLocalDpi xmlns:a14="http://schemas.microsoft.com/office/drawing/2010/main"/>
                               </a:ext>
                             </a:extLst>
                           </a:blip>
@@ -4896,10 +5240,10 @@
                           </pic:cNvPicPr>
                         </pic:nvPicPr>
                         <pic:blipFill>
-                          <a:blip r:embed="rId63">
+                          <a:blip r:embed="rId64">
                             <a:extLst>
                               <a:ext uri="{28A0092B-C50C-407E-A947-70E740481C1C}">
-                                <a14:useLocalDpi xmlns:a14="http://schemas.microsoft.com/office/drawing/2010/main" val="0"/>
+                                <a14:useLocalDpi xmlns:a14="http://schemas.microsoft.com/office/drawing/2010/main"/>
                               </a:ext>
                             </a:extLst>
                           </a:blip>
@@ -4971,10 +5315,10 @@
                           </pic:cNvPicPr>
                         </pic:nvPicPr>
                         <pic:blipFill>
-                          <a:blip r:embed="rId64">
+                          <a:blip r:embed="rId65">
                             <a:extLst>
                               <a:ext uri="{28A0092B-C50C-407E-A947-70E740481C1C}">
-                                <a14:useLocalDpi xmlns:a14="http://schemas.microsoft.com/office/drawing/2010/main" val="0"/>
+                                <a14:useLocalDpi xmlns:a14="http://schemas.microsoft.com/office/drawing/2010/main"/>
                               </a:ext>
                             </a:extLst>
                           </a:blip>
@@ -5046,10 +5390,10 @@
                           </pic:cNvPicPr>
                         </pic:nvPicPr>
                         <pic:blipFill>
-                          <a:blip r:embed="rId65">
+                          <a:blip r:embed="rId66">
                             <a:extLst>
                               <a:ext uri="{28A0092B-C50C-407E-A947-70E740481C1C}">
-                                <a14:useLocalDpi xmlns:a14="http://schemas.microsoft.com/office/drawing/2010/main" val="0"/>
+                                <a14:useLocalDpi xmlns:a14="http://schemas.microsoft.com/office/drawing/2010/main"/>
                               </a:ext>
                             </a:extLst>
                           </a:blip>
@@ -5121,10 +5465,10 @@
                           </pic:cNvPicPr>
                         </pic:nvPicPr>
                         <pic:blipFill>
-                          <a:blip r:embed="rId66">
+                          <a:blip r:embed="rId67">
                             <a:extLst>
                               <a:ext uri="{28A0092B-C50C-407E-A947-70E740481C1C}">
-                                <a14:useLocalDpi xmlns:a14="http://schemas.microsoft.com/office/drawing/2010/main" val="0"/>
+                                <a14:useLocalDpi xmlns:a14="http://schemas.microsoft.com/office/drawing/2010/main"/>
                               </a:ext>
                             </a:extLst>
                           </a:blip>
@@ -5196,10 +5540,10 @@
                           </pic:cNvPicPr>
                         </pic:nvPicPr>
                         <pic:blipFill>
-                          <a:blip r:embed="rId67">
+                          <a:blip r:embed="rId68">
                             <a:extLst>
                               <a:ext uri="{28A0092B-C50C-407E-A947-70E740481C1C}">
-                                <a14:useLocalDpi xmlns:a14="http://schemas.microsoft.com/office/drawing/2010/main" val="0"/>
+                                <a14:useLocalDpi xmlns:a14="http://schemas.microsoft.com/office/drawing/2010/main"/>
                               </a:ext>
                             </a:extLst>
                           </a:blip>
@@ -5258,7 +5602,6 @@
                 <w:sz w:val="27"/>
                 <w:szCs w:val="27"/>
               </w:rPr>
-              <w:lastRenderedPageBreak/>
               <w:drawing>
                 <wp:inline distT="0" distB="0" distL="0" distR="0">
                   <wp:extent cx="876300" cy="876300"/>
@@ -5277,10 +5620,10 @@
                           </pic:cNvPicPr>
                         </pic:nvPicPr>
                         <pic:blipFill>
-                          <a:blip r:embed="rId68">
+                          <a:blip r:embed="rId69">
                             <a:extLst>
                               <a:ext uri="{28A0092B-C50C-407E-A947-70E740481C1C}">
-                                <a14:useLocalDpi xmlns:a14="http://schemas.microsoft.com/office/drawing/2010/main" val="0"/>
+                                <a14:useLocalDpi xmlns:a14="http://schemas.microsoft.com/office/drawing/2010/main"/>
                               </a:ext>
                             </a:extLst>
                           </a:blip>
@@ -5352,10 +5695,10 @@
                           </pic:cNvPicPr>
                         </pic:nvPicPr>
                         <pic:blipFill>
-                          <a:blip r:embed="rId69">
+                          <a:blip r:embed="rId70">
                             <a:extLst>
                               <a:ext uri="{28A0092B-C50C-407E-A947-70E740481C1C}">
-                                <a14:useLocalDpi xmlns:a14="http://schemas.microsoft.com/office/drawing/2010/main" val="0"/>
+                                <a14:useLocalDpi xmlns:a14="http://schemas.microsoft.com/office/drawing/2010/main"/>
                               </a:ext>
                             </a:extLst>
                           </a:blip>
@@ -5427,10 +5770,10 @@
                           </pic:cNvPicPr>
                         </pic:nvPicPr>
                         <pic:blipFill>
-                          <a:blip r:embed="rId70">
+                          <a:blip r:embed="rId71">
                             <a:extLst>
                               <a:ext uri="{28A0092B-C50C-407E-A947-70E740481C1C}">
-                                <a14:useLocalDpi xmlns:a14="http://schemas.microsoft.com/office/drawing/2010/main" val="0"/>
+                                <a14:useLocalDpi xmlns:a14="http://schemas.microsoft.com/office/drawing/2010/main"/>
                               </a:ext>
                             </a:extLst>
                           </a:blip>
@@ -5502,10 +5845,10 @@
                           </pic:cNvPicPr>
                         </pic:nvPicPr>
                         <pic:blipFill>
-                          <a:blip r:embed="rId71">
+                          <a:blip r:embed="rId72">
                             <a:extLst>
                               <a:ext uri="{28A0092B-C50C-407E-A947-70E740481C1C}">
-                                <a14:useLocalDpi xmlns:a14="http://schemas.microsoft.com/office/drawing/2010/main" val="0"/>
+                                <a14:useLocalDpi xmlns:a14="http://schemas.microsoft.com/office/drawing/2010/main"/>
                               </a:ext>
                             </a:extLst>
                           </a:blip>
@@ -5577,10 +5920,10 @@
                           </pic:cNvPicPr>
                         </pic:nvPicPr>
                         <pic:blipFill>
-                          <a:blip r:embed="rId72">
+                          <a:blip r:embed="rId73">
                             <a:extLst>
                               <a:ext uri="{28A0092B-C50C-407E-A947-70E740481C1C}">
-                                <a14:useLocalDpi xmlns:a14="http://schemas.microsoft.com/office/drawing/2010/main" val="0"/>
+                                <a14:useLocalDpi xmlns:a14="http://schemas.microsoft.com/office/drawing/2010/main"/>
                               </a:ext>
                             </a:extLst>
                           </a:blip>
@@ -5652,10 +5995,10 @@
                           </pic:cNvPicPr>
                         </pic:nvPicPr>
                         <pic:blipFill>
-                          <a:blip r:embed="rId73">
+                          <a:blip r:embed="rId74">
                             <a:extLst>
                               <a:ext uri="{28A0092B-C50C-407E-A947-70E740481C1C}">
-                                <a14:useLocalDpi xmlns:a14="http://schemas.microsoft.com/office/drawing/2010/main" val="0"/>
+                                <a14:useLocalDpi xmlns:a14="http://schemas.microsoft.com/office/drawing/2010/main"/>
                               </a:ext>
                             </a:extLst>
                           </a:blip>
@@ -5727,10 +6070,10 @@
                           </pic:cNvPicPr>
                         </pic:nvPicPr>
                         <pic:blipFill>
-                          <a:blip r:embed="rId74">
+                          <a:blip r:embed="rId75">
                             <a:extLst>
                               <a:ext uri="{28A0092B-C50C-407E-A947-70E740481C1C}">
-                                <a14:useLocalDpi xmlns:a14="http://schemas.microsoft.com/office/drawing/2010/main" val="0"/>
+                                <a14:useLocalDpi xmlns:a14="http://schemas.microsoft.com/office/drawing/2010/main"/>
                               </a:ext>
                             </a:extLst>
                           </a:blip>
@@ -5802,10 +6145,10 @@
                           </pic:cNvPicPr>
                         </pic:nvPicPr>
                         <pic:blipFill>
-                          <a:blip r:embed="rId75">
+                          <a:blip r:embed="rId76">
                             <a:extLst>
                               <a:ext uri="{28A0092B-C50C-407E-A947-70E740481C1C}">
-                                <a14:useLocalDpi xmlns:a14="http://schemas.microsoft.com/office/drawing/2010/main" val="0"/>
+                                <a14:useLocalDpi xmlns:a14="http://schemas.microsoft.com/office/drawing/2010/main"/>
                               </a:ext>
                             </a:extLst>
                           </a:blip>
@@ -5882,10 +6225,10 @@
                           </pic:cNvPicPr>
                         </pic:nvPicPr>
                         <pic:blipFill>
-                          <a:blip r:embed="rId76">
+                          <a:blip r:embed="rId77">
                             <a:extLst>
                               <a:ext uri="{28A0092B-C50C-407E-A947-70E740481C1C}">
-                                <a14:useLocalDpi xmlns:a14="http://schemas.microsoft.com/office/drawing/2010/main" val="0"/>
+                                <a14:useLocalDpi xmlns:a14="http://schemas.microsoft.com/office/drawing/2010/main"/>
                               </a:ext>
                             </a:extLst>
                           </a:blip>
@@ -5957,10 +6300,10 @@
                           </pic:cNvPicPr>
                         </pic:nvPicPr>
                         <pic:blipFill>
-                          <a:blip r:embed="rId77">
+                          <a:blip r:embed="rId78">
                             <a:extLst>
                               <a:ext uri="{28A0092B-C50C-407E-A947-70E740481C1C}">
-                                <a14:useLocalDpi xmlns:a14="http://schemas.microsoft.com/office/drawing/2010/main" val="0"/>
+                                <a14:useLocalDpi xmlns:a14="http://schemas.microsoft.com/office/drawing/2010/main"/>
                               </a:ext>
                             </a:extLst>
                           </a:blip>
@@ -6032,10 +6375,10 @@
                           </pic:cNvPicPr>
                         </pic:nvPicPr>
                         <pic:blipFill>
-                          <a:blip r:embed="rId78">
+                          <a:blip r:embed="rId79">
                             <a:extLst>
                               <a:ext uri="{28A0092B-C50C-407E-A947-70E740481C1C}">
-                                <a14:useLocalDpi xmlns:a14="http://schemas.microsoft.com/office/drawing/2010/main" val="0"/>
+                                <a14:useLocalDpi xmlns:a14="http://schemas.microsoft.com/office/drawing/2010/main"/>
                               </a:ext>
                             </a:extLst>
                           </a:blip>
@@ -6107,10 +6450,10 @@
                           </pic:cNvPicPr>
                         </pic:nvPicPr>
                         <pic:blipFill>
-                          <a:blip r:embed="rId79">
+                          <a:blip r:embed="rId80">
                             <a:extLst>
                               <a:ext uri="{28A0092B-C50C-407E-A947-70E740481C1C}">
-                                <a14:useLocalDpi xmlns:a14="http://schemas.microsoft.com/office/drawing/2010/main" val="0"/>
+                                <a14:useLocalDpi xmlns:a14="http://schemas.microsoft.com/office/drawing/2010/main"/>
                               </a:ext>
                             </a:extLst>
                           </a:blip>
@@ -6182,10 +6525,10 @@
                           </pic:cNvPicPr>
                         </pic:nvPicPr>
                         <pic:blipFill>
-                          <a:blip r:embed="rId80">
+                          <a:blip r:embed="rId81">
                             <a:extLst>
                               <a:ext uri="{28A0092B-C50C-407E-A947-70E740481C1C}">
-                                <a14:useLocalDpi xmlns:a14="http://schemas.microsoft.com/office/drawing/2010/main" val="0"/>
+                                <a14:useLocalDpi xmlns:a14="http://schemas.microsoft.com/office/drawing/2010/main"/>
                               </a:ext>
                             </a:extLst>
                           </a:blip>
@@ -6257,10 +6600,10 @@
                           </pic:cNvPicPr>
                         </pic:nvPicPr>
                         <pic:blipFill>
-                          <a:blip r:embed="rId81">
+                          <a:blip r:embed="rId82">
                             <a:extLst>
                               <a:ext uri="{28A0092B-C50C-407E-A947-70E740481C1C}">
-                                <a14:useLocalDpi xmlns:a14="http://schemas.microsoft.com/office/drawing/2010/main" val="0"/>
+                                <a14:useLocalDpi xmlns:a14="http://schemas.microsoft.com/office/drawing/2010/main"/>
                               </a:ext>
                             </a:extLst>
                           </a:blip>
@@ -6332,10 +6675,10 @@
                           </pic:cNvPicPr>
                         </pic:nvPicPr>
                         <pic:blipFill>
-                          <a:blip r:embed="rId82">
+                          <a:blip r:embed="rId83">
                             <a:extLst>
                               <a:ext uri="{28A0092B-C50C-407E-A947-70E740481C1C}">
-                                <a14:useLocalDpi xmlns:a14="http://schemas.microsoft.com/office/drawing/2010/main" val="0"/>
+                                <a14:useLocalDpi xmlns:a14="http://schemas.microsoft.com/office/drawing/2010/main"/>
                               </a:ext>
                             </a:extLst>
                           </a:blip>
@@ -6407,10 +6750,10 @@
                           </pic:cNvPicPr>
                         </pic:nvPicPr>
                         <pic:blipFill>
-                          <a:blip r:embed="rId83">
+                          <a:blip r:embed="rId84">
                             <a:extLst>
                               <a:ext uri="{28A0092B-C50C-407E-A947-70E740481C1C}">
-                                <a14:useLocalDpi xmlns:a14="http://schemas.microsoft.com/office/drawing/2010/main" val="0"/>
+                                <a14:useLocalDpi xmlns:a14="http://schemas.microsoft.com/office/drawing/2010/main"/>
                               </a:ext>
                             </a:extLst>
                           </a:blip>
@@ -6487,10 +6830,10 @@
                           </pic:cNvPicPr>
                         </pic:nvPicPr>
                         <pic:blipFill>
-                          <a:blip r:embed="rId84">
+                          <a:blip r:embed="rId85">
                             <a:extLst>
                               <a:ext uri="{28A0092B-C50C-407E-A947-70E740481C1C}">
-                                <a14:useLocalDpi xmlns:a14="http://schemas.microsoft.com/office/drawing/2010/main" val="0"/>
+                                <a14:useLocalDpi xmlns:a14="http://schemas.microsoft.com/office/drawing/2010/main"/>
                               </a:ext>
                             </a:extLst>
                           </a:blip>
@@ -6562,10 +6905,10 @@
                           </pic:cNvPicPr>
                         </pic:nvPicPr>
                         <pic:blipFill>
-                          <a:blip r:embed="rId85">
+                          <a:blip r:embed="rId86">
                             <a:extLst>
                               <a:ext uri="{28A0092B-C50C-407E-A947-70E740481C1C}">
-                                <a14:useLocalDpi xmlns:a14="http://schemas.microsoft.com/office/drawing/2010/main" val="0"/>
+                                <a14:useLocalDpi xmlns:a14="http://schemas.microsoft.com/office/drawing/2010/main"/>
                               </a:ext>
                             </a:extLst>
                           </a:blip>
@@ -6637,10 +6980,10 @@
                           </pic:cNvPicPr>
                         </pic:nvPicPr>
                         <pic:blipFill>
-                          <a:blip r:embed="rId86">
+                          <a:blip r:embed="rId87">
                             <a:extLst>
                               <a:ext uri="{28A0092B-C50C-407E-A947-70E740481C1C}">
-                                <a14:useLocalDpi xmlns:a14="http://schemas.microsoft.com/office/drawing/2010/main" val="0"/>
+                                <a14:useLocalDpi xmlns:a14="http://schemas.microsoft.com/office/drawing/2010/main"/>
                               </a:ext>
                             </a:extLst>
                           </a:blip>
@@ -6712,10 +7055,10 @@
                           </pic:cNvPicPr>
                         </pic:nvPicPr>
                         <pic:blipFill>
-                          <a:blip r:embed="rId87">
+                          <a:blip r:embed="rId88">
                             <a:extLst>
                               <a:ext uri="{28A0092B-C50C-407E-A947-70E740481C1C}">
-                                <a14:useLocalDpi xmlns:a14="http://schemas.microsoft.com/office/drawing/2010/main" val="0"/>
+                                <a14:useLocalDpi xmlns:a14="http://schemas.microsoft.com/office/drawing/2010/main"/>
                               </a:ext>
                             </a:extLst>
                           </a:blip>
@@ -6787,10 +7130,10 @@
                           </pic:cNvPicPr>
                         </pic:nvPicPr>
                         <pic:blipFill>
-                          <a:blip r:embed="rId88">
+                          <a:blip r:embed="rId89">
                             <a:extLst>
                               <a:ext uri="{28A0092B-C50C-407E-A947-70E740481C1C}">
-                                <a14:useLocalDpi xmlns:a14="http://schemas.microsoft.com/office/drawing/2010/main" val="0"/>
+                                <a14:useLocalDpi xmlns:a14="http://schemas.microsoft.com/office/drawing/2010/main"/>
                               </a:ext>
                             </a:extLst>
                           </a:blip>
@@ -6862,10 +7205,10 @@
                           </pic:cNvPicPr>
                         </pic:nvPicPr>
                         <pic:blipFill>
-                          <a:blip r:embed="rId89">
+                          <a:blip r:embed="rId90">
                             <a:extLst>
                               <a:ext uri="{28A0092B-C50C-407E-A947-70E740481C1C}">
-                                <a14:useLocalDpi xmlns:a14="http://schemas.microsoft.com/office/drawing/2010/main" val="0"/>
+                                <a14:useLocalDpi xmlns:a14="http://schemas.microsoft.com/office/drawing/2010/main"/>
                               </a:ext>
                             </a:extLst>
                           </a:blip>
@@ -6937,10 +7280,10 @@
                           </pic:cNvPicPr>
                         </pic:nvPicPr>
                         <pic:blipFill>
-                          <a:blip r:embed="rId90">
+                          <a:blip r:embed="rId91">
                             <a:extLst>
                               <a:ext uri="{28A0092B-C50C-407E-A947-70E740481C1C}">
-                                <a14:useLocalDpi xmlns:a14="http://schemas.microsoft.com/office/drawing/2010/main" val="0"/>
+                                <a14:useLocalDpi xmlns:a14="http://schemas.microsoft.com/office/drawing/2010/main"/>
                               </a:ext>
                             </a:extLst>
                           </a:blip>
@@ -7012,10 +7355,10 @@
                           </pic:cNvPicPr>
                         </pic:nvPicPr>
                         <pic:blipFill>
-                          <a:blip r:embed="rId91">
+                          <a:blip r:embed="rId92">
                             <a:extLst>
                               <a:ext uri="{28A0092B-C50C-407E-A947-70E740481C1C}">
-                                <a14:useLocalDpi xmlns:a14="http://schemas.microsoft.com/office/drawing/2010/main" val="0"/>
+                                <a14:useLocalDpi xmlns:a14="http://schemas.microsoft.com/office/drawing/2010/main"/>
                               </a:ext>
                             </a:extLst>
                           </a:blip>
@@ -7092,10 +7435,10 @@
                           </pic:cNvPicPr>
                         </pic:nvPicPr>
                         <pic:blipFill>
-                          <a:blip r:embed="rId92">
+                          <a:blip r:embed="rId93">
                             <a:extLst>
                               <a:ext uri="{28A0092B-C50C-407E-A947-70E740481C1C}">
-                                <a14:useLocalDpi xmlns:a14="http://schemas.microsoft.com/office/drawing/2010/main" val="0"/>
+                                <a14:useLocalDpi xmlns:a14="http://schemas.microsoft.com/office/drawing/2010/main"/>
                               </a:ext>
                             </a:extLst>
                           </a:blip>
@@ -7167,10 +7510,10 @@
                           </pic:cNvPicPr>
                         </pic:nvPicPr>
                         <pic:blipFill>
-                          <a:blip r:embed="rId93">
+                          <a:blip r:embed="rId94">
                             <a:extLst>
                               <a:ext uri="{28A0092B-C50C-407E-A947-70E740481C1C}">
-                                <a14:useLocalDpi xmlns:a14="http://schemas.microsoft.com/office/drawing/2010/main" val="0"/>
+                                <a14:useLocalDpi xmlns:a14="http://schemas.microsoft.com/office/drawing/2010/main"/>
                               </a:ext>
                             </a:extLst>
                           </a:blip>
@@ -7242,10 +7585,10 @@
                           </pic:cNvPicPr>
                         </pic:nvPicPr>
                         <pic:blipFill>
-                          <a:blip r:embed="rId94">
+                          <a:blip r:embed="rId95">
                             <a:extLst>
                               <a:ext uri="{28A0092B-C50C-407E-A947-70E740481C1C}">
-                                <a14:useLocalDpi xmlns:a14="http://schemas.microsoft.com/office/drawing/2010/main" val="0"/>
+                                <a14:useLocalDpi xmlns:a14="http://schemas.microsoft.com/office/drawing/2010/main"/>
                               </a:ext>
                             </a:extLst>
                           </a:blip>
@@ -7317,10 +7660,10 @@
                           </pic:cNvPicPr>
                         </pic:nvPicPr>
                         <pic:blipFill>
-                          <a:blip r:embed="rId95">
+                          <a:blip r:embed="rId96">
                             <a:extLst>
                               <a:ext uri="{28A0092B-C50C-407E-A947-70E740481C1C}">
-                                <a14:useLocalDpi xmlns:a14="http://schemas.microsoft.com/office/drawing/2010/main" val="0"/>
+                                <a14:useLocalDpi xmlns:a14="http://schemas.microsoft.com/office/drawing/2010/main"/>
                               </a:ext>
                             </a:extLst>
                           </a:blip>
@@ -7392,10 +7735,10 @@
                           </pic:cNvPicPr>
                         </pic:nvPicPr>
                         <pic:blipFill>
-                          <a:blip r:embed="rId96">
+                          <a:blip r:embed="rId97">
                             <a:extLst>
                               <a:ext uri="{28A0092B-C50C-407E-A947-70E740481C1C}">
-                                <a14:useLocalDpi xmlns:a14="http://schemas.microsoft.com/office/drawing/2010/main" val="0"/>
+                                <a14:useLocalDpi xmlns:a14="http://schemas.microsoft.com/office/drawing/2010/main"/>
                               </a:ext>
                             </a:extLst>
                           </a:blip>
@@ -7467,10 +7810,10 @@
                           </pic:cNvPicPr>
                         </pic:nvPicPr>
                         <pic:blipFill>
-                          <a:blip r:embed="rId97">
+                          <a:blip r:embed="rId98">
                             <a:extLst>
                               <a:ext uri="{28A0092B-C50C-407E-A947-70E740481C1C}">
-                                <a14:useLocalDpi xmlns:a14="http://schemas.microsoft.com/office/drawing/2010/main" val="0"/>
+                                <a14:useLocalDpi xmlns:a14="http://schemas.microsoft.com/office/drawing/2010/main"/>
                               </a:ext>
                             </a:extLst>
                           </a:blip>
@@ -7542,10 +7885,10 @@
                           </pic:cNvPicPr>
                         </pic:nvPicPr>
                         <pic:blipFill>
-                          <a:blip r:embed="rId98">
+                          <a:blip r:embed="rId99">
                             <a:extLst>
                               <a:ext uri="{28A0092B-C50C-407E-A947-70E740481C1C}">
-                                <a14:useLocalDpi xmlns:a14="http://schemas.microsoft.com/office/drawing/2010/main" val="0"/>
+                                <a14:useLocalDpi xmlns:a14="http://schemas.microsoft.com/office/drawing/2010/main"/>
                               </a:ext>
                             </a:extLst>
                           </a:blip>
@@ -7617,10 +7960,10 @@
                           </pic:cNvPicPr>
                         </pic:nvPicPr>
                         <pic:blipFill>
-                          <a:blip r:embed="rId99">
+                          <a:blip r:embed="rId100">
                             <a:extLst>
                               <a:ext uri="{28A0092B-C50C-407E-A947-70E740481C1C}">
-                                <a14:useLocalDpi xmlns:a14="http://schemas.microsoft.com/office/drawing/2010/main" val="0"/>
+                                <a14:useLocalDpi xmlns:a14="http://schemas.microsoft.com/office/drawing/2010/main"/>
                               </a:ext>
                             </a:extLst>
                           </a:blip>
@@ -7697,10 +8040,10 @@
                           </pic:cNvPicPr>
                         </pic:nvPicPr>
                         <pic:blipFill>
-                          <a:blip r:embed="rId100">
+                          <a:blip r:embed="rId101">
                             <a:extLst>
                               <a:ext uri="{28A0092B-C50C-407E-A947-70E740481C1C}">
-                                <a14:useLocalDpi xmlns:a14="http://schemas.microsoft.com/office/drawing/2010/main" val="0"/>
+                                <a14:useLocalDpi xmlns:a14="http://schemas.microsoft.com/office/drawing/2010/main"/>
                               </a:ext>
                             </a:extLst>
                           </a:blip>
@@ -7772,10 +8115,10 @@
                           </pic:cNvPicPr>
                         </pic:nvPicPr>
                         <pic:blipFill>
-                          <a:blip r:embed="rId101">
+                          <a:blip r:embed="rId102">
                             <a:extLst>
                               <a:ext uri="{28A0092B-C50C-407E-A947-70E740481C1C}">
-                                <a14:useLocalDpi xmlns:a14="http://schemas.microsoft.com/office/drawing/2010/main" val="0"/>
+                                <a14:useLocalDpi xmlns:a14="http://schemas.microsoft.com/office/drawing/2010/main"/>
                               </a:ext>
                             </a:extLst>
                           </a:blip>
@@ -7847,10 +8190,10 @@
                           </pic:cNvPicPr>
                         </pic:nvPicPr>
                         <pic:blipFill>
-                          <a:blip r:embed="rId102">
+                          <a:blip r:embed="rId103">
                             <a:extLst>
                               <a:ext uri="{28A0092B-C50C-407E-A947-70E740481C1C}">
-                                <a14:useLocalDpi xmlns:a14="http://schemas.microsoft.com/office/drawing/2010/main" val="0"/>
+                                <a14:useLocalDpi xmlns:a14="http://schemas.microsoft.com/office/drawing/2010/main"/>
                               </a:ext>
                             </a:extLst>
                           </a:blip>
@@ -7922,10 +8265,10 @@
                           </pic:cNvPicPr>
                         </pic:nvPicPr>
                         <pic:blipFill>
-                          <a:blip r:embed="rId103">
+                          <a:blip r:embed="rId104">
                             <a:extLst>
                               <a:ext uri="{28A0092B-C50C-407E-A947-70E740481C1C}">
-                                <a14:useLocalDpi xmlns:a14="http://schemas.microsoft.com/office/drawing/2010/main" val="0"/>
+                                <a14:useLocalDpi xmlns:a14="http://schemas.microsoft.com/office/drawing/2010/main"/>
                               </a:ext>
                             </a:extLst>
                           </a:blip>
@@ -7997,10 +8340,10 @@
                           </pic:cNvPicPr>
                         </pic:nvPicPr>
                         <pic:blipFill>
-                          <a:blip r:embed="rId104">
+                          <a:blip r:embed="rId105">
                             <a:extLst>
                               <a:ext uri="{28A0092B-C50C-407E-A947-70E740481C1C}">
-                                <a14:useLocalDpi xmlns:a14="http://schemas.microsoft.com/office/drawing/2010/main" val="0"/>
+                                <a14:useLocalDpi xmlns:a14="http://schemas.microsoft.com/office/drawing/2010/main"/>
                               </a:ext>
                             </a:extLst>
                           </a:blip>
@@ -8072,10 +8415,10 @@
                           </pic:cNvPicPr>
                         </pic:nvPicPr>
                         <pic:blipFill>
-                          <a:blip r:embed="rId105">
+                          <a:blip r:embed="rId106">
                             <a:extLst>
                               <a:ext uri="{28A0092B-C50C-407E-A947-70E740481C1C}">
-                                <a14:useLocalDpi xmlns:a14="http://schemas.microsoft.com/office/drawing/2010/main" val="0"/>
+                                <a14:useLocalDpi xmlns:a14="http://schemas.microsoft.com/office/drawing/2010/main"/>
                               </a:ext>
                             </a:extLst>
                           </a:blip>
@@ -8147,10 +8490,10 @@
                           </pic:cNvPicPr>
                         </pic:nvPicPr>
                         <pic:blipFill>
-                          <a:blip r:embed="rId106">
+                          <a:blip r:embed="rId107">
                             <a:extLst>
                               <a:ext uri="{28A0092B-C50C-407E-A947-70E740481C1C}">
-                                <a14:useLocalDpi xmlns:a14="http://schemas.microsoft.com/office/drawing/2010/main" val="0"/>
+                                <a14:useLocalDpi xmlns:a14="http://schemas.microsoft.com/office/drawing/2010/main"/>
                               </a:ext>
                             </a:extLst>
                           </a:blip>
@@ -8222,10 +8565,10 @@
                           </pic:cNvPicPr>
                         </pic:nvPicPr>
                         <pic:blipFill>
-                          <a:blip r:embed="rId107">
+                          <a:blip r:embed="rId108">
                             <a:extLst>
                               <a:ext uri="{28A0092B-C50C-407E-A947-70E740481C1C}">
-                                <a14:useLocalDpi xmlns:a14="http://schemas.microsoft.com/office/drawing/2010/main" val="0"/>
+                                <a14:useLocalDpi xmlns:a14="http://schemas.microsoft.com/office/drawing/2010/main"/>
                               </a:ext>
                             </a:extLst>
                           </a:blip>
@@ -8284,6 +8627,7 @@
                 <w:sz w:val="27"/>
                 <w:szCs w:val="27"/>
               </w:rPr>
+              <w:lastRenderedPageBreak/>
               <w:drawing>
                 <wp:inline distT="0" distB="0" distL="0" distR="0">
                   <wp:extent cx="876300" cy="876300"/>
@@ -8302,10 +8646,10 @@
                           </pic:cNvPicPr>
                         </pic:nvPicPr>
                         <pic:blipFill>
-                          <a:blip r:embed="rId108">
+                          <a:blip r:embed="rId109">
                             <a:extLst>
                               <a:ext uri="{28A0092B-C50C-407E-A947-70E740481C1C}">
-                                <a14:useLocalDpi xmlns:a14="http://schemas.microsoft.com/office/drawing/2010/main" val="0"/>
+                                <a14:useLocalDpi xmlns:a14="http://schemas.microsoft.com/office/drawing/2010/main"/>
                               </a:ext>
                             </a:extLst>
                           </a:blip>
@@ -8377,10 +8721,10 @@
                           </pic:cNvPicPr>
                         </pic:nvPicPr>
                         <pic:blipFill>
-                          <a:blip r:embed="rId109">
+                          <a:blip r:embed="rId110">
                             <a:extLst>
                               <a:ext uri="{28A0092B-C50C-407E-A947-70E740481C1C}">
-                                <a14:useLocalDpi xmlns:a14="http://schemas.microsoft.com/office/drawing/2010/main" val="0"/>
+                                <a14:useLocalDpi xmlns:a14="http://schemas.microsoft.com/office/drawing/2010/main"/>
                               </a:ext>
                             </a:extLst>
                           </a:blip>
@@ -8452,10 +8796,10 @@
                           </pic:cNvPicPr>
                         </pic:nvPicPr>
                         <pic:blipFill>
-                          <a:blip r:embed="rId110">
+                          <a:blip r:embed="rId111">
                             <a:extLst>
                               <a:ext uri="{28A0092B-C50C-407E-A947-70E740481C1C}">
-                                <a14:useLocalDpi xmlns:a14="http://schemas.microsoft.com/office/drawing/2010/main" val="0"/>
+                                <a14:useLocalDpi xmlns:a14="http://schemas.microsoft.com/office/drawing/2010/main"/>
                               </a:ext>
                             </a:extLst>
                           </a:blip>
@@ -8527,10 +8871,10 @@
                           </pic:cNvPicPr>
                         </pic:nvPicPr>
                         <pic:blipFill>
-                          <a:blip r:embed="rId111">
+                          <a:blip r:embed="rId112">
                             <a:extLst>
                               <a:ext uri="{28A0092B-C50C-407E-A947-70E740481C1C}">
-                                <a14:useLocalDpi xmlns:a14="http://schemas.microsoft.com/office/drawing/2010/main" val="0"/>
+                                <a14:useLocalDpi xmlns:a14="http://schemas.microsoft.com/office/drawing/2010/main"/>
                               </a:ext>
                             </a:extLst>
                           </a:blip>
@@ -8645,6 +8989,9 @@
       </w:r>
     </w:p>
     <w:p>
+      <w:pPr>
+        <w:jc w:val="both"/>
+      </w:pPr>
       <w:r>
         <w:t xml:space="preserve">Now </w:t>
       </w:r>
@@ -8748,6 +9095,9 @@
       </w:r>
     </w:p>
     <w:p>
+      <w:pPr>
+        <w:jc w:val="both"/>
+      </w:pPr>
       <w:r>
         <w:t xml:space="preserve">Try to implement the more-efficient </w:t>
       </w:r>
@@ -8758,15 +9108,30 @@
         <w:t>permutation-based solution</w:t>
       </w:r>
       <w:r>
-        <w:t xml:space="preserve"> of the “8 Queens” </w:t>
+        <w:t xml:space="preserve"> of the "</w:t>
+      </w:r>
+      <w:r>
+        <w:t>8 Quee</w:t>
+      </w:r>
+      <w:r>
+        <w:t>ns"</w:t>
+      </w:r>
+      <w:r>
+        <w:t xml:space="preserve"> </w:t>
       </w:r>
       <w:r>
         <w:t>p</w:t>
       </w:r>
       <w:r>
-        <w:t xml:space="preserve">uzzle. Look at this code to catch the idea: </w:t>
-      </w:r>
-      <w:hyperlink r:id="rId112" w:history="1">
+        <w:t xml:space="preserve">uzzle. Look at this code to </w:t>
+      </w:r>
+      <w:r>
+        <w:t>grasp</w:t>
+      </w:r>
+      <w:r>
+        <w:t xml:space="preserve"> the idea: </w:t>
+      </w:r>
+      <w:hyperlink r:id="rId113" w:history="1">
         <w:r>
           <w:rPr>
             <w:rStyle w:val="Hyperlink"/>
@@ -8780,8 +9145,8 @@
     </w:p>
     <w:p/>
     <w:sectPr>
-      <w:headerReference w:type="default" r:id="rId113"/>
-      <w:footerReference w:type="default" r:id="rId114"/>
+      <w:headerReference w:type="default" r:id="rId114"/>
+      <w:footerReference w:type="default" r:id="rId115"/>
       <w:pgSz w:w="11909" w:h="16834" w:code="9"/>
       <w:pgMar w:top="567" w:right="737" w:bottom="1077" w:left="737" w:header="567" w:footer="432" w:gutter="0"/>
       <w:cols w:space="720"/>
@@ -9076,7 +9441,7 @@
                               <w:sz w:val="18"/>
                               <w:szCs w:val="18"/>
                             </w:rPr>
-                            <w:t>5</w:t>
+                            <w:t>6</w:t>
                           </w:r>
                           <w:r>
                             <w:rPr>
@@ -9197,7 +9562,7 @@
                         <w:sz w:val="18"/>
                         <w:szCs w:val="18"/>
                       </w:rPr>
-                      <w:t>5</w:t>
+                      <w:t>6</w:t>
                     </w:r>
                     <w:r>
                       <w:rPr>
@@ -9999,7 +10364,7 @@
                           <wp:extent cx="200025" cy="200025"/>
                           <wp:effectExtent l="0" t="0" r="9525" b="9525"/>
                           <wp:docPr id="11" name="Picture 11" title="Software University Foundation">
-                            <a:hlinkClick xmlns:a="http://schemas.openxmlformats.org/drawingml/2006/main" r:id="rId1"/>
+                            <a:hlinkClick xmlns:a="http://schemas.openxmlformats.org/drawingml/2006/main" r:id="rId22"/>
                           </wp:docPr>
                           <wp:cNvGraphicFramePr/>
                           <a:graphic xmlns:a="http://schemas.openxmlformats.org/drawingml/2006/main">
@@ -10516,7 +10881,7 @@
         </mc:Choice>
         <mc:Fallback>
           <w:pict>
-            <v:line w14:anchorId="1376DE49" id="Straight Connector 1" o:spid="_x0000_s1026" style="position:absolute;flip:y;z-index:251662336;visibility:visible;mso-wrap-style:square;mso-width-percent:0;mso-height-percent:0;mso-wrap-distance-left:9pt;mso-wrap-distance-top:0;mso-wrap-distance-right:9pt;mso-wrap-distance-bottom:0;mso-position-horizontal:absolute;mso-position-horizontal-relative:text;mso-position-vertical:absolute;mso-position-vertical-relative:text;mso-width-percent:0;mso-height-percent:0;mso-width-relative:margin;mso-height-relative:margin" from="-.35pt,11.2pt" to="520.45pt,11.2pt" o:gfxdata="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" strokecolor="#f37123" strokeweight="1pt">
+            <v:line w14:anchorId="06C6CDF6" id="Straight Connector 1" o:spid="_x0000_s1026" style="position:absolute;flip:y;z-index:251662336;visibility:visible;mso-wrap-style:square;mso-width-percent:0;mso-height-percent:0;mso-wrap-distance-left:9pt;mso-wrap-distance-top:0;mso-wrap-distance-right:9pt;mso-wrap-distance-bottom:0;mso-position-horizontal:absolute;mso-position-horizontal-relative:text;mso-position-vertical:absolute;mso-position-vertical-relative:text;mso-width-percent:0;mso-height-percent:0;mso-width-relative:margin;mso-height-relative:margin" from="-.35pt,11.2pt" to="520.45pt,11.2pt" o:gfxdata="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" strokecolor="#f37123" strokeweight="1pt">
               <v:stroke endcap="round"/>
             </v:line>
           </w:pict>
@@ -10668,7 +11033,7 @@
                           <wp:extent cx="1360800" cy="439200"/>
                           <wp:effectExtent l="0" t="0" r="0" b="0"/>
                           <wp:docPr id="24" name="Picture 24" title="Software University Foundation - logo">
-                            <a:hlinkClick xmlns:a="http://schemas.openxmlformats.org/drawingml/2006/main" r:id="rId1"/>
+                            <a:hlinkClick xmlns:a="http://schemas.openxmlformats.org/drawingml/2006/main" r:id="rId22"/>
                           </wp:docPr>
                           <wp:cNvGraphicFramePr>
                             <a:graphicFrameLocks xmlns:a="http://schemas.openxmlformats.org/drawingml/2006/main"/>
@@ -10775,7 +11140,7 @@
 
 <file path=word/numbering.xml><?xml version="1.0" encoding="utf-8"?>
 <w:numbering xmlns:wpc="http://schemas.microsoft.com/office/word/2010/wordprocessingCanvas" xmlns:mc="http://schemas.openxmlformats.org/markup-compatibility/2006" xmlns:o="urn:schemas-microsoft-com:office:office" xmlns:r="http://schemas.openxmlformats.org/officeDocument/2006/relationships" xmlns:m="http://schemas.openxmlformats.org/officeDocument/2006/math" xmlns:v="urn:schemas-microsoft-com:vml" xmlns:wp14="http://schemas.microsoft.com/office/word/2010/wordprocessingDrawing" xmlns:wp="http://schemas.openxmlformats.org/drawingml/2006/wordprocessingDrawing" xmlns:w10="urn:schemas-microsoft-com:office:word" xmlns:w="http://schemas.openxmlformats.org/wordprocessingml/2006/main" xmlns:w14="http://schemas.microsoft.com/office/word/2010/wordml" xmlns:w15="http://schemas.microsoft.com/office/word/2012/wordml" xmlns:wpg="http://schemas.microsoft.com/office/word/2010/wordprocessingGroup" xmlns:wpi="http://schemas.microsoft.com/office/word/2010/wordprocessingInk" xmlns:wne="http://schemas.microsoft.com/office/word/2006/wordml" xmlns:wps="http://schemas.microsoft.com/office/word/2010/wordprocessingShape" mc:Ignorable="w14 w15 wp14">
-  <w:abstractNum w:abstractNumId="0" w15:restartNumberingAfterBreak="0">
+  <w:abstractNum w:abstractNumId="0">
     <w:nsid w:val="27B21A09"/>
     <w:multiLevelType w:val="hybridMultilevel"/>
     <w:tmpl w:val="2B56ED7C"/>
@@ -10865,7 +11230,7 @@
       </w:pPr>
     </w:lvl>
   </w:abstractNum>
-  <w:abstractNum w:abstractNumId="1" w15:restartNumberingAfterBreak="0">
+  <w:abstractNum w:abstractNumId="1">
     <w:nsid w:val="2C5202A1"/>
     <w:multiLevelType w:val="hybridMultilevel"/>
     <w:tmpl w:val="81B44CFE"/>
@@ -10978,7 +11343,7 @@
       </w:rPr>
     </w:lvl>
   </w:abstractNum>
-  <w:abstractNum w:abstractNumId="2" w15:restartNumberingAfterBreak="0">
+  <w:abstractNum w:abstractNumId="2">
     <w:nsid w:val="316E0FFE"/>
     <w:multiLevelType w:val="hybridMultilevel"/>
     <w:tmpl w:val="77FA5500"/>
@@ -11091,10 +11456,123 @@
       </w:rPr>
     </w:lvl>
   </w:abstractNum>
-  <w:abstractNum w:abstractNumId="3" w15:restartNumberingAfterBreak="0">
+  <w:abstractNum w:abstractNumId="3">
     <w:nsid w:val="59130393"/>
     <w:multiLevelType w:val="hybridMultilevel"/>
     <w:tmpl w:val="A2FC21DE"/>
+    <w:lvl w:ilvl="0" w:tplc="04090001">
+      <w:start w:val="1"/>
+      <w:numFmt w:val="bullet"/>
+      <w:lvlText w:val=""/>
+      <w:lvlJc w:val="left"/>
+      <w:pPr>
+        <w:ind w:left="720" w:hanging="360"/>
+      </w:pPr>
+      <w:rPr>
+        <w:rFonts w:ascii="Symbol" w:hAnsi="Symbol" w:hint="default"/>
+      </w:rPr>
+    </w:lvl>
+    <w:lvl w:ilvl="1" w:tplc="04090003" w:tentative="1">
+      <w:start w:val="1"/>
+      <w:numFmt w:val="bullet"/>
+      <w:lvlText w:val="o"/>
+      <w:lvlJc w:val="left"/>
+      <w:pPr>
+        <w:ind w:left="1440" w:hanging="360"/>
+      </w:pPr>
+      <w:rPr>
+        <w:rFonts w:ascii="Courier New" w:hAnsi="Courier New" w:cs="Courier New" w:hint="default"/>
+      </w:rPr>
+    </w:lvl>
+    <w:lvl w:ilvl="2" w:tplc="04090005" w:tentative="1">
+      <w:start w:val="1"/>
+      <w:numFmt w:val="bullet"/>
+      <w:lvlText w:val=""/>
+      <w:lvlJc w:val="left"/>
+      <w:pPr>
+        <w:ind w:left="2160" w:hanging="360"/>
+      </w:pPr>
+      <w:rPr>
+        <w:rFonts w:ascii="Wingdings" w:hAnsi="Wingdings" w:hint="default"/>
+      </w:rPr>
+    </w:lvl>
+    <w:lvl w:ilvl="3" w:tplc="04090001" w:tentative="1">
+      <w:start w:val="1"/>
+      <w:numFmt w:val="bullet"/>
+      <w:lvlText w:val=""/>
+      <w:lvlJc w:val="left"/>
+      <w:pPr>
+        <w:ind w:left="2880" w:hanging="360"/>
+      </w:pPr>
+      <w:rPr>
+        <w:rFonts w:ascii="Symbol" w:hAnsi="Symbol" w:hint="default"/>
+      </w:rPr>
+    </w:lvl>
+    <w:lvl w:ilvl="4" w:tplc="04090003" w:tentative="1">
+      <w:start w:val="1"/>
+      <w:numFmt w:val="bullet"/>
+      <w:lvlText w:val="o"/>
+      <w:lvlJc w:val="left"/>
+      <w:pPr>
+        <w:ind w:left="3600" w:hanging="360"/>
+      </w:pPr>
+      <w:rPr>
+        <w:rFonts w:ascii="Courier New" w:hAnsi="Courier New" w:cs="Courier New" w:hint="default"/>
+      </w:rPr>
+    </w:lvl>
+    <w:lvl w:ilvl="5" w:tplc="04090005" w:tentative="1">
+      <w:start w:val="1"/>
+      <w:numFmt w:val="bullet"/>
+      <w:lvlText w:val=""/>
+      <w:lvlJc w:val="left"/>
+      <w:pPr>
+        <w:ind w:left="4320" w:hanging="360"/>
+      </w:pPr>
+      <w:rPr>
+        <w:rFonts w:ascii="Wingdings" w:hAnsi="Wingdings" w:hint="default"/>
+      </w:rPr>
+    </w:lvl>
+    <w:lvl w:ilvl="6" w:tplc="04090001" w:tentative="1">
+      <w:start w:val="1"/>
+      <w:numFmt w:val="bullet"/>
+      <w:lvlText w:val=""/>
+      <w:lvlJc w:val="left"/>
+      <w:pPr>
+        <w:ind w:left="5040" w:hanging="360"/>
+      </w:pPr>
+      <w:rPr>
+        <w:rFonts w:ascii="Symbol" w:hAnsi="Symbol" w:hint="default"/>
+      </w:rPr>
+    </w:lvl>
+    <w:lvl w:ilvl="7" w:tplc="04090003" w:tentative="1">
+      <w:start w:val="1"/>
+      <w:numFmt w:val="bullet"/>
+      <w:lvlText w:val="o"/>
+      <w:lvlJc w:val="left"/>
+      <w:pPr>
+        <w:ind w:left="5760" w:hanging="360"/>
+      </w:pPr>
+      <w:rPr>
+        <w:rFonts w:ascii="Courier New" w:hAnsi="Courier New" w:cs="Courier New" w:hint="default"/>
+      </w:rPr>
+    </w:lvl>
+    <w:lvl w:ilvl="8" w:tplc="04090005" w:tentative="1">
+      <w:start w:val="1"/>
+      <w:numFmt w:val="bullet"/>
+      <w:lvlText w:val=""/>
+      <w:lvlJc w:val="left"/>
+      <w:pPr>
+        <w:ind w:left="6480" w:hanging="360"/>
+      </w:pPr>
+      <w:rPr>
+        <w:rFonts w:ascii="Wingdings" w:hAnsi="Wingdings" w:hint="default"/>
+      </w:rPr>
+    </w:lvl>
+  </w:abstractNum>
+  <w:abstractNum w:abstractNumId="4">
+    <w:nsid w:val="5A791A4C"/>
+    <w:multiLevelType w:val="hybridMultilevel"/>
+    <w:tmpl w:val="142C412C"/>
     <w:lvl w:ilvl="0" w:tplc="04090001">
       <w:start w:val="1"/>
       <w:numFmt w:val="bullet"/>
@@ -11215,6 +11693,9 @@
   </w:num>
   <w:num w:numId="4">
     <w:abstractNumId w:val="1"/>
+  </w:num>
+  <w:num w:numId="5">
+    <w:abstractNumId w:val="4"/>
   </w:num>
   <w:numIdMacAtCleanup w:val="4"/>
 </w:numbering>
@@ -11737,6 +12218,7 @@
   <w:style w:type="character" w:default="1" w:styleId="DefaultParagraphFont">
     <w:name w:val="Default Paragraph Font"/>
     <w:uiPriority w:val="1"/>
+    <w:semiHidden/>
     <w:unhideWhenUsed/>
   </w:style>
   <w:style w:type="table" w:default="1" w:styleId="TableNormal">
@@ -11991,6 +12473,7 @@
       <w:spacing w:after="0" w:line="240" w:lineRule="auto"/>
     </w:pPr>
     <w:tblPr>
+      <w:tblInd w:w="0" w:type="dxa"/>
       <w:tblBorders>
         <w:top w:val="single" w:sz="4" w:space="0" w:color="auto"/>
         <w:left w:val="single" w:sz="4" w:space="0" w:color="auto"/>
@@ -11999,6 +12482,12 @@
         <w:insideH w:val="single" w:sz="4" w:space="0" w:color="auto"/>
         <w:insideV w:val="single" w:sz="4" w:space="0" w:color="auto"/>
       </w:tblBorders>
+      <w:tblCellMar>
+        <w:top w:w="0" w:type="dxa"/>
+        <w:left w:w="108" w:type="dxa"/>
+        <w:bottom w:w="0" w:type="dxa"/>
+        <w:right w:w="108" w:type="dxa"/>
+      </w:tblCellMar>
     </w:tblPr>
   </w:style>
   <w:style w:type="character" w:customStyle="1" w:styleId="ListParagraphChar">
@@ -12327,7 +12816,7 @@
 </file>
 
 <file path=customXml/itemProps1.xml><?xml version="1.0" encoding="utf-8"?>
-<ds:datastoreItem xmlns:ds="http://schemas.openxmlformats.org/officeDocument/2006/customXml" ds:itemID="{7381D1DD-66AC-4EAC-BD61-D82F96175FA7}">
+<ds:datastoreItem xmlns:ds="http://schemas.openxmlformats.org/officeDocument/2006/customXml" ds:itemID="{6166A116-9050-4ADC-9D38-38E12C00D7D7}">
   <ds:schemaRefs>
     <ds:schemaRef ds:uri="http://schemas.openxmlformats.org/officeDocument/2006/bibliography"/>
   </ds:schemaRefs>

</xml_diff>